<commit_message>
2017年 04月 07日 星期五 17:18:53 CST
</commit_message>
<xml_diff>
--- a/note_c.docx
+++ b/note_c.docx
@@ -2,6 +2,1342 @@
 <file path=word/document.xml><?xml version="1.0" encoding="utf-8"?>
 <w:document xmlns:wpc="http://schemas.microsoft.com/office/word/2010/wordprocessingCanvas" xmlns:cx="http://schemas.microsoft.com/office/drawing/2014/chartex" xmlns:mc="http://schemas.openxmlformats.org/markup-compatibility/2006" xmlns:o="urn:schemas-microsoft-com:office:office" xmlns:r="http://schemas.openxmlformats.org/officeDocument/2006/relationships" xmlns:m="http://schemas.openxmlformats.org/officeDocument/2006/math" xmlns:v="urn:schemas-microsoft-com:vml" xmlns:wp14="http://schemas.microsoft.com/office/word/2010/wordprocessingDrawing" xmlns:wp="http://schemas.openxmlformats.org/drawingml/2006/wordprocessingDrawing" xmlns:w10="urn:schemas-microsoft-com:office:word" xmlns:w="http://schemas.openxmlformats.org/wordprocessingml/2006/main" xmlns:w14="http://schemas.microsoft.com/office/word/2010/wordml" xmlns:w15="http://schemas.microsoft.com/office/word/2012/wordml" xmlns:w16se="http://schemas.microsoft.com/office/word/2015/wordml/symex" xmlns:wpg="http://schemas.microsoft.com/office/word/2010/wordprocessingGroup" xmlns:wpi="http://schemas.microsoft.com/office/word/2010/wordprocessingInk" xmlns:wne="http://schemas.microsoft.com/office/word/2006/wordml" xmlns:wps="http://schemas.microsoft.com/office/word/2010/wordprocessingShape" mc:Ignorable="w14 w15 w16se wp14">
   <w:body>
+    <w:p>
+      <w:pPr>
+        <w:jc w:val="center"/>
+        <w:rPr>
+          <w:rFonts w:ascii="宋体" w:eastAsia="宋体" w:hAnsi="宋体"/>
+          <w:b/>
+          <w:sz w:val="28"/>
+          <w:szCs w:val="28"/>
+        </w:rPr>
+      </w:pPr>
+      <w:r>
+        <w:rPr>
+          <w:rFonts w:ascii="宋体" w:eastAsia="宋体" w:hAnsi="宋体" w:hint="eastAsia"/>
+          <w:b/>
+          <w:sz w:val="28"/>
+          <w:szCs w:val="28"/>
+        </w:rPr>
+        <w:t>vs</w:t>
+      </w:r>
+      <w:r>
+        <w:rPr>
+          <w:rFonts w:ascii="宋体" w:eastAsia="宋体" w:hAnsi="宋体"/>
+          <w:b/>
+          <w:sz w:val="28"/>
+          <w:szCs w:val="28"/>
+        </w:rPr>
+        <w:t>_</w:t>
+      </w:r>
+      <w:r>
+        <w:rPr>
+          <w:rFonts w:ascii="宋体" w:eastAsia="宋体" w:hAnsi="宋体"/>
+          <w:b/>
+          <w:sz w:val="28"/>
+          <w:szCs w:val="28"/>
+        </w:rPr>
+        <w:t>32</w:t>
+      </w:r>
+      <w:r>
+        <w:rPr>
+          <w:rFonts w:ascii="宋体" w:eastAsia="宋体" w:hAnsi="宋体" w:hint="eastAsia"/>
+          <w:b/>
+          <w:sz w:val="28"/>
+          <w:szCs w:val="28"/>
+        </w:rPr>
+        <w:t>位和64位系统</w:t>
+      </w:r>
+      <w:r>
+        <w:rPr>
+          <w:rFonts w:ascii="宋体" w:eastAsia="宋体" w:hAnsi="宋体" w:hint="eastAsia"/>
+          <w:b/>
+          <w:sz w:val="28"/>
+          <w:szCs w:val="28"/>
+        </w:rPr>
+        <w:t>中c数据类型大小</w:t>
+      </w:r>
+    </w:p>
+    <w:p/>
+    <w:tbl>
+      <w:tblPr>
+        <w:tblStyle w:val="ab"/>
+        <w:tblW w:w="0" w:type="auto"/>
+        <w:tblLook w:val="04A0" w:firstRow="1" w:lastRow="0" w:firstColumn="1" w:lastColumn="0" w:noHBand="0" w:noVBand="1"/>
+      </w:tblPr>
+      <w:tblGrid>
+        <w:gridCol w:w="3397"/>
+        <w:gridCol w:w="1985"/>
+        <w:gridCol w:w="1417"/>
+        <w:gridCol w:w="2937"/>
+      </w:tblGrid>
+      <w:tr>
+        <w:tc>
+          <w:tcPr>
+            <w:tcW w:w="3397" w:type="dxa"/>
+          </w:tcPr>
+          <w:p>
+            <w:pPr>
+              <w:jc w:val="center"/>
+            </w:pPr>
+            <w:r>
+              <w:t>数据类型</w:t>
+            </w:r>
+          </w:p>
+        </w:tc>
+        <w:tc>
+          <w:tcPr>
+            <w:tcW w:w="1985" w:type="dxa"/>
+          </w:tcPr>
+          <w:p>
+            <w:pPr>
+              <w:jc w:val="center"/>
+            </w:pPr>
+            <w:r>
+              <w:t>大小</w:t>
+            </w:r>
+          </w:p>
+        </w:tc>
+        <w:tc>
+          <w:tcPr>
+            <w:tcW w:w="1417" w:type="dxa"/>
+          </w:tcPr>
+          <w:p>
+            <w:pPr>
+              <w:jc w:val="center"/>
+            </w:pPr>
+            <w:r>
+              <w:t>数据类型</w:t>
+            </w:r>
+          </w:p>
+        </w:tc>
+        <w:tc>
+          <w:tcPr>
+            <w:tcW w:w="2937" w:type="dxa"/>
+          </w:tcPr>
+          <w:p>
+            <w:pPr>
+              <w:jc w:val="center"/>
+            </w:pPr>
+            <w:r>
+              <w:t>大小</w:t>
+            </w:r>
+          </w:p>
+        </w:tc>
+      </w:tr>
+      <w:tr>
+        <w:tc>
+          <w:tcPr>
+            <w:tcW w:w="3397" w:type="dxa"/>
+          </w:tcPr>
+          <w:p>
+            <w:pPr>
+              <w:jc w:val="left"/>
+            </w:pPr>
+            <w:r>
+              <w:t>int</w:t>
+            </w:r>
+          </w:p>
+        </w:tc>
+        <w:tc>
+          <w:tcPr>
+            <w:tcW w:w="1985" w:type="dxa"/>
+          </w:tcPr>
+          <w:p>
+            <w:pPr>
+              <w:jc w:val="center"/>
+            </w:pPr>
+            <w:r>
+              <w:rPr>
+                <w:rFonts w:hint="eastAsia"/>
+              </w:rPr>
+              <w:t>4</w:t>
+            </w:r>
+            <w:r>
+              <w:t>B</w:t>
+            </w:r>
+          </w:p>
+        </w:tc>
+        <w:tc>
+          <w:tcPr>
+            <w:tcW w:w="1417" w:type="dxa"/>
+          </w:tcPr>
+          <w:p>
+            <w:pPr>
+              <w:jc w:val="left"/>
+            </w:pPr>
+            <w:r>
+              <w:t>char</w:t>
+            </w:r>
+          </w:p>
+        </w:tc>
+        <w:tc>
+          <w:tcPr>
+            <w:tcW w:w="2937" w:type="dxa"/>
+          </w:tcPr>
+          <w:p>
+            <w:pPr>
+              <w:jc w:val="center"/>
+            </w:pPr>
+            <w:r>
+              <w:rPr>
+                <w:rFonts w:hint="eastAsia"/>
+              </w:rPr>
+              <w:t>1</w:t>
+            </w:r>
+            <w:r>
+              <w:t>B</w:t>
+            </w:r>
+          </w:p>
+        </w:tc>
+      </w:tr>
+      <w:tr>
+        <w:tc>
+          <w:tcPr>
+            <w:tcW w:w="3397" w:type="dxa"/>
+          </w:tcPr>
+          <w:p>
+            <w:pPr>
+              <w:jc w:val="left"/>
+            </w:pPr>
+            <w:r>
+              <w:t>unsigned int</w:t>
+            </w:r>
+          </w:p>
+        </w:tc>
+        <w:tc>
+          <w:tcPr>
+            <w:tcW w:w="1985" w:type="dxa"/>
+          </w:tcPr>
+          <w:p>
+            <w:pPr>
+              <w:jc w:val="center"/>
+            </w:pPr>
+            <w:r>
+              <w:rPr>
+                <w:rFonts w:hint="eastAsia"/>
+              </w:rPr>
+              <w:t>4</w:t>
+            </w:r>
+            <w:r>
+              <w:t>B</w:t>
+            </w:r>
+          </w:p>
+        </w:tc>
+        <w:tc>
+          <w:tcPr>
+            <w:tcW w:w="1417" w:type="dxa"/>
+          </w:tcPr>
+          <w:p>
+            <w:pPr>
+              <w:jc w:val="left"/>
+            </w:pPr>
+            <w:r>
+              <w:t>bool</w:t>
+            </w:r>
+            <w:r>
+              <w:t xml:space="preserve"> </w:t>
+            </w:r>
+          </w:p>
+        </w:tc>
+        <w:tc>
+          <w:tcPr>
+            <w:tcW w:w="2937" w:type="dxa"/>
+          </w:tcPr>
+          <w:p>
+            <w:pPr>
+              <w:jc w:val="center"/>
+            </w:pPr>
+            <w:r>
+              <w:rPr>
+                <w:rFonts w:hint="eastAsia"/>
+              </w:rPr>
+              <w:t>不支持</w:t>
+            </w:r>
+          </w:p>
+        </w:tc>
+      </w:tr>
+      <w:tr>
+        <w:tc>
+          <w:tcPr>
+            <w:tcW w:w="3397" w:type="dxa"/>
+          </w:tcPr>
+          <w:p>
+            <w:pPr>
+              <w:jc w:val="left"/>
+            </w:pPr>
+            <w:r>
+              <w:t>short=short int</w:t>
+            </w:r>
+          </w:p>
+        </w:tc>
+        <w:tc>
+          <w:tcPr>
+            <w:tcW w:w="1985" w:type="dxa"/>
+          </w:tcPr>
+          <w:p>
+            <w:pPr>
+              <w:jc w:val="center"/>
+            </w:pPr>
+            <w:r>
+              <w:rPr>
+                <w:rFonts w:hint="eastAsia"/>
+              </w:rPr>
+              <w:t>2</w:t>
+            </w:r>
+            <w:r>
+              <w:t>B</w:t>
+            </w:r>
+          </w:p>
+        </w:tc>
+        <w:tc>
+          <w:tcPr>
+            <w:tcW w:w="1417" w:type="dxa"/>
+          </w:tcPr>
+          <w:p>
+            <w:pPr>
+              <w:jc w:val="left"/>
+            </w:pPr>
+            <w:r>
+              <w:t>long long</w:t>
+            </w:r>
+          </w:p>
+        </w:tc>
+        <w:tc>
+          <w:tcPr>
+            <w:tcW w:w="2937" w:type="dxa"/>
+          </w:tcPr>
+          <w:p>
+            <w:pPr>
+              <w:jc w:val="center"/>
+            </w:pPr>
+            <w:r>
+              <w:rPr>
+                <w:rFonts w:hint="eastAsia"/>
+              </w:rPr>
+              <w:t>8</w:t>
+            </w:r>
+            <w:r>
+              <w:t>B</w:t>
+            </w:r>
+          </w:p>
+        </w:tc>
+      </w:tr>
+      <w:tr>
+        <w:tc>
+          <w:tcPr>
+            <w:tcW w:w="3397" w:type="dxa"/>
+          </w:tcPr>
+          <w:p>
+            <w:pPr>
+              <w:jc w:val="left"/>
+            </w:pPr>
+            <w:r>
+              <w:t xml:space="preserve">unsigned short=unsigned </w:t>
+            </w:r>
+            <w:r>
+              <w:t>short int</w:t>
+            </w:r>
+          </w:p>
+        </w:tc>
+        <w:tc>
+          <w:tcPr>
+            <w:tcW w:w="1985" w:type="dxa"/>
+          </w:tcPr>
+          <w:p>
+            <w:pPr>
+              <w:jc w:val="center"/>
+            </w:pPr>
+            <w:r>
+              <w:rPr>
+                <w:rFonts w:hint="eastAsia"/>
+              </w:rPr>
+              <w:t>2</w:t>
+            </w:r>
+            <w:r>
+              <w:t>B</w:t>
+            </w:r>
+          </w:p>
+        </w:tc>
+        <w:tc>
+          <w:tcPr>
+            <w:tcW w:w="1417" w:type="dxa"/>
+          </w:tcPr>
+          <w:p>
+            <w:pPr>
+              <w:jc w:val="left"/>
+            </w:pPr>
+            <w:r>
+              <w:t>float</w:t>
+            </w:r>
+          </w:p>
+        </w:tc>
+        <w:tc>
+          <w:tcPr>
+            <w:tcW w:w="2937" w:type="dxa"/>
+          </w:tcPr>
+          <w:p>
+            <w:pPr>
+              <w:jc w:val="center"/>
+            </w:pPr>
+            <w:r>
+              <w:rPr>
+                <w:rFonts w:hint="eastAsia"/>
+              </w:rPr>
+              <w:t>4</w:t>
+            </w:r>
+            <w:r>
+              <w:t>B</w:t>
+            </w:r>
+          </w:p>
+        </w:tc>
+      </w:tr>
+      <w:tr>
+        <w:tc>
+          <w:tcPr>
+            <w:tcW w:w="3397" w:type="dxa"/>
+          </w:tcPr>
+          <w:p>
+            <w:pPr>
+              <w:jc w:val="left"/>
+              <w:rPr>
+                <w:highlight w:val="yellow"/>
+              </w:rPr>
+            </w:pPr>
+            <w:r>
+              <w:rPr>
+                <w:highlight w:val="yellow"/>
+              </w:rPr>
+              <w:t>long=long int</w:t>
+            </w:r>
+          </w:p>
+        </w:tc>
+        <w:tc>
+          <w:tcPr>
+            <w:tcW w:w="1985" w:type="dxa"/>
+          </w:tcPr>
+          <w:p>
+            <w:pPr>
+              <w:jc w:val="center"/>
+              <w:rPr>
+                <w:highlight w:val="yellow"/>
+              </w:rPr>
+            </w:pPr>
+            <w:r>
+              <w:rPr>
+                <w:highlight w:val="yellow"/>
+              </w:rPr>
+              <w:t>4</w:t>
+            </w:r>
+            <w:r>
+              <w:rPr>
+                <w:highlight w:val="yellow"/>
+              </w:rPr>
+              <w:t>B</w:t>
+            </w:r>
+          </w:p>
+        </w:tc>
+        <w:tc>
+          <w:tcPr>
+            <w:tcW w:w="1417" w:type="dxa"/>
+          </w:tcPr>
+          <w:p>
+            <w:pPr>
+              <w:jc w:val="left"/>
+            </w:pPr>
+            <w:r>
+              <w:t>double</w:t>
+            </w:r>
+          </w:p>
+        </w:tc>
+        <w:tc>
+          <w:tcPr>
+            <w:tcW w:w="2937" w:type="dxa"/>
+          </w:tcPr>
+          <w:p>
+            <w:pPr>
+              <w:jc w:val="center"/>
+            </w:pPr>
+            <w:r>
+              <w:rPr>
+                <w:rFonts w:hint="eastAsia"/>
+              </w:rPr>
+              <w:t>8</w:t>
+            </w:r>
+            <w:r>
+              <w:t>B</w:t>
+            </w:r>
+          </w:p>
+        </w:tc>
+      </w:tr>
+      <w:tr>
+        <w:tc>
+          <w:tcPr>
+            <w:tcW w:w="3397" w:type="dxa"/>
+          </w:tcPr>
+          <w:p>
+            <w:pPr>
+              <w:jc w:val="left"/>
+            </w:pPr>
+            <w:r>
+              <w:t>unsigned long</w:t>
+            </w:r>
+            <w:r>
+              <w:t>=</w:t>
+            </w:r>
+            <w:r>
+              <w:t xml:space="preserve"> unsigned </w:t>
+            </w:r>
+            <w:r>
+              <w:t>short int</w:t>
+            </w:r>
+          </w:p>
+        </w:tc>
+        <w:tc>
+          <w:tcPr>
+            <w:tcW w:w="1985" w:type="dxa"/>
+          </w:tcPr>
+          <w:p>
+            <w:pPr>
+              <w:jc w:val="center"/>
+            </w:pPr>
+            <w:r>
+              <w:t>4</w:t>
+            </w:r>
+            <w:r>
+              <w:t>B</w:t>
+            </w:r>
+          </w:p>
+        </w:tc>
+        <w:tc>
+          <w:tcPr>
+            <w:tcW w:w="1417" w:type="dxa"/>
+          </w:tcPr>
+          <w:p>
+            <w:pPr>
+              <w:jc w:val="left"/>
+              <w:rPr>
+                <w:highlight w:val="yellow"/>
+              </w:rPr>
+            </w:pPr>
+            <w:r>
+              <w:rPr>
+                <w:highlight w:val="yellow"/>
+              </w:rPr>
+              <w:t>long double</w:t>
+            </w:r>
+          </w:p>
+        </w:tc>
+        <w:tc>
+          <w:tcPr>
+            <w:tcW w:w="2937" w:type="dxa"/>
+          </w:tcPr>
+          <w:p>
+            <w:pPr>
+              <w:jc w:val="center"/>
+              <w:rPr>
+                <w:highlight w:val="yellow"/>
+              </w:rPr>
+            </w:pPr>
+            <w:r>
+              <w:rPr>
+                <w:highlight w:val="yellow"/>
+              </w:rPr>
+              <w:t>8</w:t>
+            </w:r>
+            <w:r>
+              <w:rPr>
+                <w:highlight w:val="yellow"/>
+              </w:rPr>
+              <w:t>B</w:t>
+            </w:r>
+          </w:p>
+        </w:tc>
+      </w:tr>
+      <w:tr>
+        <w:tc>
+          <w:tcPr>
+            <w:tcW w:w="3397" w:type="dxa"/>
+          </w:tcPr>
+          <w:p>
+            <w:pPr>
+              <w:jc w:val="left"/>
+            </w:pPr>
+            <w:r>
+              <w:t>指针</w:t>
+            </w:r>
+          </w:p>
+        </w:tc>
+        <w:tc>
+          <w:tcPr>
+            <w:tcW w:w="1985" w:type="dxa"/>
+          </w:tcPr>
+          <w:p>
+            <w:pPr>
+              <w:jc w:val="center"/>
+            </w:pPr>
+            <w:r>
+              <w:rPr>
+                <w:rFonts w:hint="eastAsia"/>
+              </w:rPr>
+              <w:t>3</w:t>
+            </w:r>
+            <w:r>
+              <w:t>2位</w:t>
+            </w:r>
+            <w:r>
+              <w:rPr>
+                <w:rFonts w:hint="eastAsia"/>
+              </w:rPr>
+              <w:t>4B，6</w:t>
+            </w:r>
+            <w:r>
+              <w:t>4位8B</w:t>
+            </w:r>
+          </w:p>
+        </w:tc>
+        <w:tc>
+          <w:tcPr>
+            <w:tcW w:w="1417" w:type="dxa"/>
+          </w:tcPr>
+          <w:p>
+            <w:pPr>
+              <w:jc w:val="left"/>
+            </w:pPr>
+            <w:r>
+              <w:rPr>
+                <w:rFonts w:hint="eastAsia"/>
+              </w:rPr>
+              <w:t>sizeof</w:t>
+            </w:r>
+          </w:p>
+        </w:tc>
+        <w:tc>
+          <w:tcPr>
+            <w:tcW w:w="2937" w:type="dxa"/>
+          </w:tcPr>
+          <w:p>
+            <w:pPr>
+              <w:jc w:val="center"/>
+            </w:pPr>
+            <w:r>
+              <w:t>32</w:t>
+            </w:r>
+            <w:r>
+              <w:rPr>
+                <w:rFonts w:hint="eastAsia"/>
+              </w:rPr>
+              <w:t>位</w:t>
+            </w:r>
+            <w:r>
+              <w:rPr>
+                <w:rFonts w:hint="eastAsia"/>
+              </w:rPr>
+              <w:t>4B</w:t>
+            </w:r>
+            <w:r>
+              <w:rPr>
+                <w:rFonts w:hint="eastAsia"/>
+              </w:rPr>
+              <w:t>，64位8B</w:t>
+            </w:r>
+          </w:p>
+        </w:tc>
+      </w:tr>
+    </w:tbl>
+    <w:p>
+      <w:pPr>
+        <w:jc w:val="center"/>
+        <w:rPr>
+          <w:rFonts w:ascii="宋体" w:eastAsia="宋体" w:hAnsi="宋体"/>
+          <w:b/>
+          <w:sz w:val="28"/>
+          <w:szCs w:val="28"/>
+        </w:rPr>
+      </w:pPr>
+      <w:bookmarkStart w:id="0" w:name="_GoBack"/>
+      <w:bookmarkEnd w:id="0"/>
+      <w:r>
+        <w:rPr>
+          <w:rFonts w:ascii="宋体" w:eastAsia="宋体" w:hAnsi="宋体" w:hint="eastAsia"/>
+          <w:b/>
+          <w:sz w:val="28"/>
+          <w:szCs w:val="28"/>
+        </w:rPr>
+        <w:t>G</w:t>
+      </w:r>
+      <w:r>
+        <w:rPr>
+          <w:rFonts w:ascii="宋体" w:eastAsia="宋体" w:hAnsi="宋体"/>
+          <w:b/>
+          <w:sz w:val="28"/>
+          <w:szCs w:val="28"/>
+        </w:rPr>
+        <w:t>C</w:t>
+      </w:r>
+      <w:r>
+        <w:rPr>
+          <w:rFonts w:ascii="宋体" w:eastAsia="宋体" w:hAnsi="宋体" w:hint="eastAsia"/>
+          <w:b/>
+          <w:sz w:val="28"/>
+          <w:szCs w:val="28"/>
+        </w:rPr>
+        <w:t>C</w:t>
+      </w:r>
+      <w:r>
+        <w:rPr>
+          <w:rFonts w:ascii="宋体" w:eastAsia="宋体" w:hAnsi="宋体"/>
+          <w:b/>
+          <w:sz w:val="28"/>
+          <w:szCs w:val="28"/>
+        </w:rPr>
+        <w:t>_64</w:t>
+      </w:r>
+      <w:r>
+        <w:rPr>
+          <w:rFonts w:ascii="宋体" w:eastAsia="宋体" w:hAnsi="宋体" w:hint="eastAsia"/>
+          <w:b/>
+          <w:sz w:val="28"/>
+          <w:szCs w:val="28"/>
+        </w:rPr>
+        <w:t>位</w:t>
+      </w:r>
+      <w:r>
+        <w:rPr>
+          <w:rFonts w:ascii="宋体" w:eastAsia="宋体" w:hAnsi="宋体" w:hint="eastAsia"/>
+          <w:b/>
+          <w:sz w:val="28"/>
+          <w:szCs w:val="28"/>
+        </w:rPr>
+        <w:t>的c数据</w:t>
+      </w:r>
+      <w:r>
+        <w:rPr>
+          <w:rFonts w:ascii="宋体" w:eastAsia="宋体" w:hAnsi="宋体" w:hint="eastAsia"/>
+          <w:b/>
+          <w:sz w:val="28"/>
+          <w:szCs w:val="28"/>
+        </w:rPr>
+        <w:t>类型及大小</w:t>
+      </w:r>
+    </w:p>
+    <w:p/>
+    <w:tbl>
+      <w:tblPr>
+        <w:tblStyle w:val="ab"/>
+        <w:tblW w:w="0" w:type="auto"/>
+        <w:tblLook w:val="04A0" w:firstRow="1" w:lastRow="0" w:firstColumn="1" w:lastColumn="0" w:noHBand="0" w:noVBand="1"/>
+      </w:tblPr>
+      <w:tblGrid>
+        <w:gridCol w:w="3823"/>
+        <w:gridCol w:w="2268"/>
+        <w:gridCol w:w="1417"/>
+        <w:gridCol w:w="2228"/>
+      </w:tblGrid>
+      <w:tr>
+        <w:tc>
+          <w:tcPr>
+            <w:tcW w:w="3823" w:type="dxa"/>
+          </w:tcPr>
+          <w:p>
+            <w:pPr>
+              <w:jc w:val="center"/>
+            </w:pPr>
+            <w:r>
+              <w:t>数据类型</w:t>
+            </w:r>
+          </w:p>
+        </w:tc>
+        <w:tc>
+          <w:tcPr>
+            <w:tcW w:w="2268" w:type="dxa"/>
+          </w:tcPr>
+          <w:p>
+            <w:pPr>
+              <w:jc w:val="center"/>
+            </w:pPr>
+            <w:r>
+              <w:t>大小</w:t>
+            </w:r>
+          </w:p>
+        </w:tc>
+        <w:tc>
+          <w:tcPr>
+            <w:tcW w:w="1417" w:type="dxa"/>
+          </w:tcPr>
+          <w:p>
+            <w:pPr>
+              <w:jc w:val="center"/>
+            </w:pPr>
+            <w:r>
+              <w:t>数据类型</w:t>
+            </w:r>
+          </w:p>
+        </w:tc>
+        <w:tc>
+          <w:tcPr>
+            <w:tcW w:w="2228" w:type="dxa"/>
+          </w:tcPr>
+          <w:p>
+            <w:pPr>
+              <w:jc w:val="center"/>
+            </w:pPr>
+            <w:r>
+              <w:t>大小</w:t>
+            </w:r>
+          </w:p>
+        </w:tc>
+      </w:tr>
+      <w:tr>
+        <w:tc>
+          <w:tcPr>
+            <w:tcW w:w="3823" w:type="dxa"/>
+          </w:tcPr>
+          <w:p>
+            <w:pPr>
+              <w:jc w:val="left"/>
+            </w:pPr>
+            <w:r>
+              <w:t>int</w:t>
+            </w:r>
+          </w:p>
+        </w:tc>
+        <w:tc>
+          <w:tcPr>
+            <w:tcW w:w="2268" w:type="dxa"/>
+          </w:tcPr>
+          <w:p>
+            <w:pPr>
+              <w:jc w:val="center"/>
+            </w:pPr>
+            <w:r>
+              <w:rPr>
+                <w:rFonts w:hint="eastAsia"/>
+              </w:rPr>
+              <w:t>4</w:t>
+            </w:r>
+            <w:r>
+              <w:t>B</w:t>
+            </w:r>
+          </w:p>
+        </w:tc>
+        <w:tc>
+          <w:tcPr>
+            <w:tcW w:w="1417" w:type="dxa"/>
+          </w:tcPr>
+          <w:p>
+            <w:pPr>
+              <w:jc w:val="left"/>
+            </w:pPr>
+            <w:r>
+              <w:t>char</w:t>
+            </w:r>
+          </w:p>
+        </w:tc>
+        <w:tc>
+          <w:tcPr>
+            <w:tcW w:w="2228" w:type="dxa"/>
+          </w:tcPr>
+          <w:p>
+            <w:pPr>
+              <w:jc w:val="center"/>
+            </w:pPr>
+            <w:r>
+              <w:rPr>
+                <w:rFonts w:hint="eastAsia"/>
+              </w:rPr>
+              <w:t>1</w:t>
+            </w:r>
+            <w:r>
+              <w:t>B</w:t>
+            </w:r>
+          </w:p>
+        </w:tc>
+      </w:tr>
+      <w:tr>
+        <w:tc>
+          <w:tcPr>
+            <w:tcW w:w="3823" w:type="dxa"/>
+          </w:tcPr>
+          <w:p>
+            <w:pPr>
+              <w:jc w:val="left"/>
+            </w:pPr>
+            <w:r>
+              <w:t>unsigned int</w:t>
+            </w:r>
+          </w:p>
+        </w:tc>
+        <w:tc>
+          <w:tcPr>
+            <w:tcW w:w="2268" w:type="dxa"/>
+          </w:tcPr>
+          <w:p>
+            <w:pPr>
+              <w:jc w:val="center"/>
+            </w:pPr>
+            <w:r>
+              <w:rPr>
+                <w:rFonts w:hint="eastAsia"/>
+              </w:rPr>
+              <w:t>4</w:t>
+            </w:r>
+            <w:r>
+              <w:t>B</w:t>
+            </w:r>
+          </w:p>
+        </w:tc>
+        <w:tc>
+          <w:tcPr>
+            <w:tcW w:w="1417" w:type="dxa"/>
+          </w:tcPr>
+          <w:p>
+            <w:pPr>
+              <w:jc w:val="left"/>
+              <w:rPr>
+                <w:highlight w:val="yellow"/>
+              </w:rPr>
+            </w:pPr>
+            <w:r>
+              <w:rPr>
+                <w:highlight w:val="yellow"/>
+              </w:rPr>
+              <w:t>bo</w:t>
+            </w:r>
+            <w:r>
+              <w:rPr>
+                <w:highlight w:val="yellow"/>
+              </w:rPr>
+              <w:t>ol</w:t>
+            </w:r>
+          </w:p>
+        </w:tc>
+        <w:tc>
+          <w:tcPr>
+            <w:tcW w:w="2228" w:type="dxa"/>
+          </w:tcPr>
+          <w:p>
+            <w:pPr>
+              <w:jc w:val="center"/>
+            </w:pPr>
+            <w:r>
+              <w:rPr>
+                <w:rFonts w:hint="eastAsia"/>
+              </w:rPr>
+              <w:t>1</w:t>
+            </w:r>
+            <w:r>
+              <w:t>B</w:t>
+            </w:r>
+          </w:p>
+        </w:tc>
+      </w:tr>
+      <w:tr>
+        <w:tc>
+          <w:tcPr>
+            <w:tcW w:w="3823" w:type="dxa"/>
+          </w:tcPr>
+          <w:p>
+            <w:pPr>
+              <w:jc w:val="left"/>
+            </w:pPr>
+            <w:r>
+              <w:t>short=short int</w:t>
+            </w:r>
+          </w:p>
+        </w:tc>
+        <w:tc>
+          <w:tcPr>
+            <w:tcW w:w="2268" w:type="dxa"/>
+          </w:tcPr>
+          <w:p>
+            <w:pPr>
+              <w:jc w:val="center"/>
+            </w:pPr>
+            <w:r>
+              <w:rPr>
+                <w:rFonts w:hint="eastAsia"/>
+              </w:rPr>
+              <w:t>2</w:t>
+            </w:r>
+            <w:r>
+              <w:t>B</w:t>
+            </w:r>
+          </w:p>
+        </w:tc>
+        <w:tc>
+          <w:tcPr>
+            <w:tcW w:w="1417" w:type="dxa"/>
+          </w:tcPr>
+          <w:p>
+            <w:pPr>
+              <w:jc w:val="left"/>
+            </w:pPr>
+            <w:r>
+              <w:t>long long</w:t>
+            </w:r>
+          </w:p>
+        </w:tc>
+        <w:tc>
+          <w:tcPr>
+            <w:tcW w:w="2228" w:type="dxa"/>
+          </w:tcPr>
+          <w:p>
+            <w:pPr>
+              <w:jc w:val="center"/>
+            </w:pPr>
+            <w:r>
+              <w:rPr>
+                <w:rFonts w:hint="eastAsia"/>
+              </w:rPr>
+              <w:t>8</w:t>
+            </w:r>
+            <w:r>
+              <w:t>B</w:t>
+            </w:r>
+          </w:p>
+        </w:tc>
+      </w:tr>
+      <w:tr>
+        <w:tc>
+          <w:tcPr>
+            <w:tcW w:w="3823" w:type="dxa"/>
+          </w:tcPr>
+          <w:p>
+            <w:pPr>
+              <w:jc w:val="left"/>
+            </w:pPr>
+            <w:r>
+              <w:t xml:space="preserve">unsigned short=unsigned </w:t>
+            </w:r>
+            <w:r>
+              <w:t>short</w:t>
+            </w:r>
+            <w:r>
+              <w:t xml:space="preserve"> int</w:t>
+            </w:r>
+          </w:p>
+        </w:tc>
+        <w:tc>
+          <w:tcPr>
+            <w:tcW w:w="2268" w:type="dxa"/>
+          </w:tcPr>
+          <w:p>
+            <w:pPr>
+              <w:jc w:val="center"/>
+            </w:pPr>
+            <w:r>
+              <w:rPr>
+                <w:rFonts w:hint="eastAsia"/>
+              </w:rPr>
+              <w:t>2</w:t>
+            </w:r>
+            <w:r>
+              <w:t>B</w:t>
+            </w:r>
+          </w:p>
+        </w:tc>
+        <w:tc>
+          <w:tcPr>
+            <w:tcW w:w="1417" w:type="dxa"/>
+          </w:tcPr>
+          <w:p>
+            <w:pPr>
+              <w:jc w:val="left"/>
+            </w:pPr>
+            <w:r>
+              <w:t>float</w:t>
+            </w:r>
+          </w:p>
+        </w:tc>
+        <w:tc>
+          <w:tcPr>
+            <w:tcW w:w="2228" w:type="dxa"/>
+          </w:tcPr>
+          <w:p>
+            <w:pPr>
+              <w:jc w:val="center"/>
+            </w:pPr>
+            <w:r>
+              <w:rPr>
+                <w:rFonts w:hint="eastAsia"/>
+              </w:rPr>
+              <w:t>4</w:t>
+            </w:r>
+            <w:r>
+              <w:t>B</w:t>
+            </w:r>
+          </w:p>
+        </w:tc>
+      </w:tr>
+      <w:tr>
+        <w:tc>
+          <w:tcPr>
+            <w:tcW w:w="3823" w:type="dxa"/>
+          </w:tcPr>
+          <w:p>
+            <w:pPr>
+              <w:jc w:val="left"/>
+              <w:rPr>
+                <w:highlight w:val="yellow"/>
+              </w:rPr>
+            </w:pPr>
+            <w:r>
+              <w:rPr>
+                <w:highlight w:val="yellow"/>
+              </w:rPr>
+              <w:t>long=</w:t>
+            </w:r>
+            <w:r>
+              <w:rPr>
+                <w:highlight w:val="yellow"/>
+              </w:rPr>
+              <w:t>long int</w:t>
+            </w:r>
+          </w:p>
+        </w:tc>
+        <w:tc>
+          <w:tcPr>
+            <w:tcW w:w="2268" w:type="dxa"/>
+          </w:tcPr>
+          <w:p>
+            <w:pPr>
+              <w:jc w:val="center"/>
+              <w:rPr>
+                <w:highlight w:val="yellow"/>
+              </w:rPr>
+            </w:pPr>
+            <w:r>
+              <w:rPr>
+                <w:rFonts w:hint="eastAsia"/>
+                <w:highlight w:val="yellow"/>
+              </w:rPr>
+              <w:t>8</w:t>
+            </w:r>
+            <w:r>
+              <w:rPr>
+                <w:highlight w:val="yellow"/>
+              </w:rPr>
+              <w:t>B</w:t>
+            </w:r>
+          </w:p>
+        </w:tc>
+        <w:tc>
+          <w:tcPr>
+            <w:tcW w:w="1417" w:type="dxa"/>
+          </w:tcPr>
+          <w:p>
+            <w:pPr>
+              <w:jc w:val="left"/>
+            </w:pPr>
+            <w:r>
+              <w:t>double</w:t>
+            </w:r>
+          </w:p>
+        </w:tc>
+        <w:tc>
+          <w:tcPr>
+            <w:tcW w:w="2228" w:type="dxa"/>
+          </w:tcPr>
+          <w:p>
+            <w:pPr>
+              <w:jc w:val="center"/>
+            </w:pPr>
+            <w:r>
+              <w:rPr>
+                <w:rFonts w:hint="eastAsia"/>
+              </w:rPr>
+              <w:t>8</w:t>
+            </w:r>
+            <w:r>
+              <w:t>B</w:t>
+            </w:r>
+          </w:p>
+        </w:tc>
+      </w:tr>
+      <w:tr>
+        <w:tc>
+          <w:tcPr>
+            <w:tcW w:w="3823" w:type="dxa"/>
+          </w:tcPr>
+          <w:p>
+            <w:pPr>
+              <w:jc w:val="left"/>
+            </w:pPr>
+            <w:r>
+              <w:t>unsigned long</w:t>
+            </w:r>
+            <w:r>
+              <w:t>=</w:t>
+            </w:r>
+            <w:r>
+              <w:t xml:space="preserve"> unsigned </w:t>
+            </w:r>
+            <w:r>
+              <w:t>short int</w:t>
+            </w:r>
+          </w:p>
+        </w:tc>
+        <w:tc>
+          <w:tcPr>
+            <w:tcW w:w="2268" w:type="dxa"/>
+          </w:tcPr>
+          <w:p>
+            <w:pPr>
+              <w:jc w:val="center"/>
+            </w:pPr>
+            <w:r>
+              <w:rPr>
+                <w:rFonts w:hint="eastAsia"/>
+              </w:rPr>
+              <w:t>8</w:t>
+            </w:r>
+            <w:r>
+              <w:t>B</w:t>
+            </w:r>
+          </w:p>
+        </w:tc>
+        <w:tc>
+          <w:tcPr>
+            <w:tcW w:w="1417" w:type="dxa"/>
+          </w:tcPr>
+          <w:p>
+            <w:pPr>
+              <w:jc w:val="left"/>
+              <w:rPr>
+                <w:highlight w:val="yellow"/>
+              </w:rPr>
+            </w:pPr>
+            <w:r>
+              <w:rPr>
+                <w:highlight w:val="yellow"/>
+              </w:rPr>
+              <w:t>long double</w:t>
+            </w:r>
+          </w:p>
+        </w:tc>
+        <w:tc>
+          <w:tcPr>
+            <w:tcW w:w="2228" w:type="dxa"/>
+          </w:tcPr>
+          <w:p>
+            <w:pPr>
+              <w:jc w:val="center"/>
+              <w:rPr>
+                <w:highlight w:val="yellow"/>
+              </w:rPr>
+            </w:pPr>
+            <w:r>
+              <w:rPr>
+                <w:rFonts w:hint="eastAsia"/>
+                <w:highlight w:val="yellow"/>
+              </w:rPr>
+              <w:t>1</w:t>
+            </w:r>
+            <w:r>
+              <w:rPr>
+                <w:highlight w:val="yellow"/>
+              </w:rPr>
+              <w:t>6</w:t>
+            </w:r>
+            <w:r>
+              <w:rPr>
+                <w:highlight w:val="yellow"/>
+              </w:rPr>
+              <w:t>B</w:t>
+            </w:r>
+          </w:p>
+        </w:tc>
+      </w:tr>
+      <w:tr>
+        <w:tc>
+          <w:tcPr>
+            <w:tcW w:w="3823" w:type="dxa"/>
+          </w:tcPr>
+          <w:p>
+            <w:pPr>
+              <w:jc w:val="left"/>
+            </w:pPr>
+            <w:r>
+              <w:t>指针</w:t>
+            </w:r>
+          </w:p>
+        </w:tc>
+        <w:tc>
+          <w:tcPr>
+            <w:tcW w:w="2268" w:type="dxa"/>
+          </w:tcPr>
+          <w:p>
+            <w:pPr>
+              <w:jc w:val="center"/>
+            </w:pPr>
+            <w:r>
+              <w:rPr>
+                <w:rFonts w:hint="eastAsia"/>
+              </w:rPr>
+              <w:t>3</w:t>
+            </w:r>
+            <w:r>
+              <w:t>2位</w:t>
+            </w:r>
+            <w:r>
+              <w:rPr>
+                <w:rFonts w:hint="eastAsia"/>
+              </w:rPr>
+              <w:t>4B，6</w:t>
+            </w:r>
+            <w:r>
+              <w:t>4位8B</w:t>
+            </w:r>
+          </w:p>
+        </w:tc>
+        <w:tc>
+          <w:tcPr>
+            <w:tcW w:w="1417" w:type="dxa"/>
+          </w:tcPr>
+          <w:p>
+            <w:pPr>
+              <w:jc w:val="left"/>
+            </w:pPr>
+            <w:r>
+              <w:rPr>
+                <w:rFonts w:hint="eastAsia"/>
+              </w:rPr>
+              <w:t>sizeof</w:t>
+            </w:r>
+          </w:p>
+        </w:tc>
+        <w:tc>
+          <w:tcPr>
+            <w:tcW w:w="2228" w:type="dxa"/>
+          </w:tcPr>
+          <w:p>
+            <w:pPr>
+              <w:jc w:val="center"/>
+            </w:pPr>
+            <w:r>
+              <w:rPr>
+                <w:rFonts w:hint="eastAsia"/>
+              </w:rPr>
+              <w:t>3</w:t>
+            </w:r>
+            <w:r>
+              <w:t>2位</w:t>
+            </w:r>
+            <w:r>
+              <w:rPr>
+                <w:rFonts w:hint="eastAsia"/>
+              </w:rPr>
+              <w:t>4B，6</w:t>
+            </w:r>
+            <w:r>
+              <w:t>4位8B</w:t>
+            </w:r>
+          </w:p>
+        </w:tc>
+      </w:tr>
+    </w:tbl>
+    <w:p/>
     <w:p>
       <w:pPr>
         <w:jc w:val="center"/>
@@ -416,7 +1752,25 @@
               <w:rPr>
                 <w:rFonts w:ascii="宋体" w:eastAsia="宋体" w:hAnsi="宋体"/>
               </w:rPr>
-              <w:t>十进制整数</w:t>
+              <w:t>十进制</w:t>
+            </w:r>
+            <w:r>
+              <w:rPr>
+                <w:rFonts w:ascii="宋体" w:eastAsia="宋体" w:hAnsi="宋体" w:hint="eastAsia"/>
+              </w:rPr>
+              <w:t>i</w:t>
+            </w:r>
+            <w:r>
+              <w:rPr>
+                <w:rFonts w:ascii="宋体" w:eastAsia="宋体" w:hAnsi="宋体"/>
+              </w:rPr>
+              <w:t>nt</w:t>
+            </w:r>
+            <w:r>
+              <w:rPr>
+                <w:rFonts w:ascii="宋体" w:eastAsia="宋体" w:hAnsi="宋体"/>
+              </w:rPr>
+              <w:t>整数</w:t>
             </w:r>
           </w:p>
         </w:tc>
@@ -512,6 +1866,12 @@
             </w:r>
             <w:r>
               <w:rPr>
+                <w:rFonts w:ascii="宋体" w:eastAsia="宋体" w:hAnsi="宋体" w:hint="eastAsia"/>
+              </w:rPr>
+              <w:t>int</w:t>
+            </w:r>
+            <w:r>
+              <w:rPr>
                 <w:rFonts w:ascii="宋体" w:eastAsia="宋体" w:hAnsi="宋体"/>
               </w:rPr>
               <w:t>整数</w:t>
@@ -601,7 +1961,19 @@
               <w:rPr>
                 <w:rFonts w:ascii="宋体" w:eastAsia="宋体" w:hAnsi="宋体"/>
               </w:rPr>
-              <w:t>一个无符号整数</w:t>
+              <w:t>一个无符号</w:t>
+            </w:r>
+            <w:r>
+              <w:rPr>
+                <w:rFonts w:ascii="宋体" w:eastAsia="宋体" w:hAnsi="宋体" w:hint="eastAsia"/>
+              </w:rPr>
+              <w:t>int</w:t>
+            </w:r>
+            <w:r>
+              <w:rPr>
+                <w:rFonts w:ascii="宋体" w:eastAsia="宋体" w:hAnsi="宋体"/>
+              </w:rPr>
+              <w:t>整数</w:t>
             </w:r>
           </w:p>
         </w:tc>
@@ -697,6 +2069,12 @@
             </w:r>
             <w:r>
               <w:rPr>
+                <w:rFonts w:ascii="宋体" w:eastAsia="宋体" w:hAnsi="宋体" w:hint="eastAsia"/>
+              </w:rPr>
+              <w:t>int</w:t>
+            </w:r>
+            <w:r>
+              <w:rPr>
                 <w:rFonts w:ascii="宋体" w:eastAsia="宋体" w:hAnsi="宋体"/>
               </w:rPr>
               <w:t>八进制数</w:t>
@@ -747,7 +2125,19 @@
               <w:rPr>
                 <w:rFonts w:ascii="宋体" w:eastAsia="宋体" w:hAnsi="宋体"/>
               </w:rPr>
-              <w:t>一个精度符号</w:t>
+              <w:t>一个</w:t>
+            </w:r>
+            <w:r>
+              <w:rPr>
+                <w:rFonts w:ascii="宋体" w:eastAsia="宋体" w:hAnsi="宋体" w:hint="eastAsia"/>
+              </w:rPr>
+              <w:t>精度</w:t>
+            </w:r>
+            <w:r>
+              <w:rPr>
+                <w:rFonts w:ascii="宋体" w:eastAsia="宋体" w:hAnsi="宋体"/>
+              </w:rPr>
+              <w:t>符号'%'</w:t>
             </w:r>
           </w:p>
         </w:tc>
@@ -795,6 +2185,12 @@
             </w:r>
             <w:r>
               <w:rPr>
+                <w:rFonts w:ascii="宋体" w:eastAsia="宋体" w:hAnsi="宋体" w:hint="eastAsia"/>
+              </w:rPr>
+              <w:t>int</w:t>
+            </w:r>
+            <w:r>
+              <w:rPr>
                 <w:rFonts w:ascii="宋体" w:eastAsia="宋体" w:hAnsi="宋体"/>
               </w:rPr>
               <w:t>十六进制数</w:t>
@@ -1067,6 +2463,7 @@
           <w:rFonts w:ascii="宋体" w:eastAsia="宋体" w:hAnsi="宋体" w:hint="eastAsia"/>
           <w:szCs w:val="21"/>
         </w:rPr>
+        <w:lastRenderedPageBreak/>
         <w:t>修饰符</w:t>
       </w:r>
       <w:r>
@@ -1197,6 +2594,16 @@
         </w:rPr>
         <w:t>如</w:t>
       </w:r>
+    </w:p>
+    <w:p>
+      <w:pPr>
+        <w:pStyle w:val="HTML"/>
+        <w:ind w:firstLineChars="200" w:firstLine="400"/>
+        <w:rPr>
+          <w:rFonts w:ascii="宋体" w:eastAsia="宋体" w:hAnsi="宋体"/>
+          <w:szCs w:val="21"/>
+        </w:rPr>
+      </w:pPr>
       <w:r>
         <w:rPr>
           <w:rFonts w:ascii="宋体" w:eastAsia="宋体" w:hAnsi="宋体"/>
@@ -1216,28 +2623,21 @@
           <w:rFonts w:ascii="宋体" w:eastAsia="宋体" w:hAnsi="宋体"/>
           <w:szCs w:val="21"/>
         </w:rPr>
-        <w:t>””</w:t>
-      </w:r>
-      <w:r>
-        <w:rPr>
-          <w:rFonts w:ascii="宋体" w:eastAsia="宋体" w:hAnsi="宋体" w:hint="eastAsia"/>
-          <w:szCs w:val="21"/>
-        </w:rPr>
-        <w:t>，</w:t>
-      </w:r>
-      <w:r>
-        <w:rPr>
-          <w:rFonts w:ascii="宋体" w:eastAsia="宋体" w:hAnsi="宋体"/>
-          <w:szCs w:val="21"/>
-        </w:rPr>
         <w:t>”</w:t>
       </w:r>
       <w:r>
         <w:rPr>
-          <w:rFonts w:ascii="宋体" w:eastAsia="宋体" w:hAnsi="宋体" w:hint="eastAsia"/>
-          <w:szCs w:val="21"/>
-        </w:rPr>
-        <w:t>hello</w:t>
+          <w:rFonts w:ascii="宋体" w:eastAsia="宋体" w:hAnsi="宋体"/>
+          <w:szCs w:val="21"/>
+        </w:rPr>
+        <w:t>”,hel</w:t>
+      </w:r>
+      <w:r>
+        <w:rPr>
+          <w:rFonts w:ascii="宋体" w:eastAsia="宋体" w:hAnsi="宋体" w:hint="eastAsia"/>
+          <w:szCs w:val="21"/>
+        </w:rPr>
+        <w:t>lo</w:t>
       </w:r>
       <w:r>
         <w:rPr>
@@ -1633,7 +3033,19 @@
               <w:rPr>
                 <w:rFonts w:ascii="宋体" w:eastAsia="宋体" w:hAnsi="宋体"/>
               </w:rPr>
-              <w:t>带符号整数</w:t>
+              <w:t>带符号</w:t>
+            </w:r>
+            <w:r>
+              <w:rPr>
+                <w:rFonts w:ascii="宋体" w:eastAsia="宋体" w:hAnsi="宋体" w:hint="eastAsia"/>
+              </w:rPr>
+              <w:t>int</w:t>
+            </w:r>
+            <w:r>
+              <w:rPr>
+                <w:rFonts w:ascii="宋体" w:eastAsia="宋体" w:hAnsi="宋体"/>
+              </w:rPr>
+              <w:t>整数</w:t>
             </w:r>
           </w:p>
         </w:tc>
@@ -1689,7 +3101,6 @@
               <w:rPr>
                 <w:rFonts w:ascii="宋体" w:eastAsia="宋体" w:hAnsi="宋体"/>
               </w:rPr>
-              <w:lastRenderedPageBreak/>
               <w:t>%i</w:t>
             </w:r>
           </w:p>
@@ -1708,7 +3119,19 @@
               <w:rPr>
                 <w:rFonts w:ascii="宋体" w:eastAsia="宋体" w:hAnsi="宋体"/>
               </w:rPr>
-              <w:t>带符号整数</w:t>
+              <w:t>带符号</w:t>
+            </w:r>
+            <w:r>
+              <w:rPr>
+                <w:rFonts w:ascii="宋体" w:eastAsia="宋体" w:hAnsi="宋体" w:hint="eastAsia"/>
+              </w:rPr>
+              <w:t>int</w:t>
+            </w:r>
+            <w:r>
+              <w:rPr>
+                <w:rFonts w:ascii="宋体" w:eastAsia="宋体" w:hAnsi="宋体"/>
+              </w:rPr>
+              <w:t>整数</w:t>
             </w:r>
           </w:p>
         </w:tc>
@@ -1788,7 +3211,19 @@
               <w:rPr>
                 <w:rFonts w:ascii="宋体" w:eastAsia="宋体" w:hAnsi="宋体"/>
               </w:rPr>
-              <w:t>无符号整数</w:t>
+              <w:t>无符号</w:t>
+            </w:r>
+            <w:r>
+              <w:rPr>
+                <w:rFonts w:ascii="宋体" w:eastAsia="宋体" w:hAnsi="宋体" w:hint="eastAsia"/>
+              </w:rPr>
+              <w:t>int</w:t>
+            </w:r>
+            <w:r>
+              <w:rPr>
+                <w:rFonts w:ascii="宋体" w:eastAsia="宋体" w:hAnsi="宋体"/>
+              </w:rPr>
+              <w:t>整数</w:t>
             </w:r>
           </w:p>
         </w:tc>
@@ -1825,6 +3260,12 @@
                 <w:rFonts w:ascii="宋体" w:eastAsia="宋体" w:hAnsi="宋体"/>
               </w:rPr>
               <w:t>八进制</w:t>
+            </w:r>
+            <w:r>
+              <w:rPr>
+                <w:rFonts w:ascii="宋体" w:eastAsia="宋体" w:hAnsi="宋体" w:hint="eastAsia"/>
+              </w:rPr>
+              <w:t>int整数</w:t>
             </w:r>
           </w:p>
         </w:tc>
@@ -1898,7 +3339,19 @@
               <w:rPr>
                 <w:rFonts w:ascii="宋体" w:eastAsia="宋体" w:hAnsi="宋体"/>
               </w:rPr>
-              <w:t>无符号十六进制数, 用小写字母</w:t>
+              <w:t>无符号十六进制</w:t>
+            </w:r>
+            <w:r>
+              <w:rPr>
+                <w:rFonts w:ascii="宋体" w:eastAsia="宋体" w:hAnsi="宋体" w:hint="eastAsia"/>
+              </w:rPr>
+              <w:t>int整</w:t>
+            </w:r>
+            <w:r>
+              <w:rPr>
+                <w:rFonts w:ascii="宋体" w:eastAsia="宋体" w:hAnsi="宋体"/>
+              </w:rPr>
+              <w:t>数, 用小写字母</w:t>
             </w:r>
           </w:p>
         </w:tc>
@@ -1972,7 +3425,19 @@
               <w:rPr>
                 <w:rFonts w:ascii="宋体" w:eastAsia="宋体" w:hAnsi="宋体"/>
               </w:rPr>
-              <w:t>无符号十六进制数, 用大写字母</w:t>
+              <w:t>无符号十六进制</w:t>
+            </w:r>
+            <w:r>
+              <w:rPr>
+                <w:rFonts w:ascii="宋体" w:eastAsia="宋体" w:hAnsi="宋体" w:hint="eastAsia"/>
+              </w:rPr>
+              <w:t>int整</w:t>
+            </w:r>
+            <w:r>
+              <w:rPr>
+                <w:rFonts w:ascii="宋体" w:eastAsia="宋体" w:hAnsi="宋体"/>
+              </w:rPr>
+              <w:t>数, 用大写字母</w:t>
             </w:r>
           </w:p>
         </w:tc>
@@ -2212,7 +3677,31 @@
               <w:rPr>
                 <w:rFonts w:ascii="宋体" w:eastAsia="宋体" w:hAnsi="宋体"/>
               </w:rPr>
-              <w:t>一个'%'符号</w:t>
+              <w:t>一个</w:t>
+            </w:r>
+            <w:r>
+              <w:rPr>
+                <w:rFonts w:ascii="宋体" w:eastAsia="宋体" w:hAnsi="宋体" w:hint="eastAsia"/>
+              </w:rPr>
+              <w:t>精度</w:t>
+            </w:r>
+            <w:r>
+              <w:rPr>
+                <w:rFonts w:ascii="宋体" w:eastAsia="宋体" w:hAnsi="宋体"/>
+              </w:rPr>
+              <w:t>符号</w:t>
+            </w:r>
+            <w:r>
+              <w:rPr>
+                <w:rFonts w:ascii="宋体" w:eastAsia="宋体" w:hAnsi="宋体"/>
+              </w:rPr>
+              <w:t>'%'</w:t>
+            </w:r>
+            <w:r>
+              <w:rPr>
+                <w:rFonts w:ascii="宋体" w:eastAsia="宋体" w:hAnsi="宋体"/>
+              </w:rPr>
+              <w:t xml:space="preserve"> </w:t>
             </w:r>
           </w:p>
         </w:tc>
@@ -2357,7 +3846,14 @@
         <w:rPr>
           <w:rFonts w:ascii="宋体" w:eastAsia="宋体" w:hAnsi="宋体"/>
         </w:rPr>
-        <w:t xml:space="preserve">%d, %i, %o, %u和 %x 等类型说明符指定长型和短型数据类型 (例如 %hd 表示一个短整数). %e, %f和 %g 类型说明符,可以在它们前面放置l指出跟随的是一个double. %g, %f和 %e 类型说明符可以置于字符'#'前保证出现小数点, 即使没有小数位. 带%x类型说明符的'#'字符的使用, 表示显示十六进制数时应该带'0x'前缀. 带%o类型说明符的'#'字符的使用, 表示显示八进制数时应该带一个'0'前缀. </w:t>
+        <w:t>%d, %i, %o, %u和 %x 等类型说明符指定长型和短型数据类型 (例如 %hd 表示一个短整数). %e, %f和 %g 类型说明符,可以在它们前面放置l指出跟随的是一个double. %g, %f和 %e 类型说明符可以置于字符'#'前保证出现小数点, 即使没有小数位. 带%x类型说明符的'#'字符的使用, 表示显示十六进制数时应该带'0x'前缀. 带%o类型</w:t>
+      </w:r>
+      <w:r>
+        <w:rPr>
+          <w:rFonts w:ascii="宋体" w:eastAsia="宋体" w:hAnsi="宋体"/>
+        </w:rPr>
+        <w:lastRenderedPageBreak/>
+        <w:t xml:space="preserve">说明符的'#'字符的使用, 表示显示八进制数时应该带一个'0'前缀. </w:t>
       </w:r>
     </w:p>
     <w:p>
@@ -3953,7 +5449,6 @@
                 <w:sz w:val="18"/>
                 <w:szCs w:val="18"/>
               </w:rPr>
-              <w:lastRenderedPageBreak/>
               <w:t>\v</w:t>
             </w:r>
           </w:p>
@@ -5345,7 +6840,15 @@
           <w:rFonts w:ascii="宋体" w:eastAsia="宋体" w:hAnsi="宋体"/>
           <w:szCs w:val="21"/>
         </w:rPr>
-        <w:t>一维数组传递的时候会退化为指针。所以一维数组传递时必须同时传入长度；一维数组作为形参，应该空下标；而二维数组传递时会退化为数组指针，因而必须传入数组的第一个下标或者两个下标；而二位数组作形参应该空一维下标</w:t>
+        <w:t>一维数组传递的时候会退化为指针。所以一维数组传递时必须同时传入长度；一维数组作为形参，应该</w:t>
+      </w:r>
+      <w:r>
+        <w:rPr>
+          <w:rFonts w:ascii="宋体" w:eastAsia="宋体" w:hAnsi="宋体"/>
+          <w:szCs w:val="21"/>
+        </w:rPr>
+        <w:lastRenderedPageBreak/>
+        <w:t>空下标；而二维数组传递时会退化为数组指针，因而必须传入数组的第一个下标或者两个下标；而二位数组作形参应该空一维下标</w:t>
       </w:r>
     </w:p>
     <w:p>
@@ -5899,7 +7402,7 @@
         <w:pStyle w:val="a3"/>
         <w:ind w:left="425" w:firstLineChars="0" w:firstLine="0"/>
         <w:rPr>
-          <w:rFonts w:ascii="宋体" w:eastAsia="宋体" w:hAnsi="宋体" w:hint="eastAsia"/>
+          <w:rFonts w:ascii="宋体" w:eastAsia="宋体" w:hAnsi="宋体"/>
           <w:szCs w:val="21"/>
         </w:rPr>
       </w:pPr>
@@ -5910,8 +7413,6 @@
         </w:rPr>
         <w:t>memmove（目标地址，原地址，大小）移动内存空间</w:t>
       </w:r>
-      <w:bookmarkStart w:id="0" w:name="_GoBack"/>
-      <w:bookmarkEnd w:id="0"/>
     </w:p>
     <w:p>
       <w:pPr>
@@ -6161,7 +7662,6 @@
           <w:rFonts w:ascii="宋体" w:eastAsia="宋体" w:hAnsi="宋体" w:hint="eastAsia"/>
           <w:szCs w:val="21"/>
         </w:rPr>
-        <w:lastRenderedPageBreak/>
         <w:t>几个概念的区别：</w:t>
       </w:r>
     </w:p>
@@ -6958,6 +8458,7 @@
           <w:rFonts w:ascii="宋体" w:eastAsia="宋体" w:hAnsi="宋体" w:hint="eastAsia"/>
           <w:szCs w:val="21"/>
         </w:rPr>
+        <w:lastRenderedPageBreak/>
         <w:t>{</w:t>
       </w:r>
     </w:p>
@@ -7466,6 +8967,80 @@
           <w:rFonts w:ascii="宋体" w:eastAsia="宋体" w:hAnsi="宋体"/>
           <w:szCs w:val="21"/>
         </w:rPr>
+      </w:pPr>
+      <w:r>
+        <w:rPr>
+          <w:rFonts w:ascii="宋体" w:eastAsia="宋体" w:hAnsi="宋体" w:hint="eastAsia"/>
+          <w:szCs w:val="21"/>
+        </w:rPr>
+        <w:t>对于链表来说，</w:t>
+      </w:r>
+      <w:r>
+        <w:rPr>
+          <w:rFonts w:ascii="宋体" w:eastAsia="宋体" w:hAnsi="宋体" w:hint="eastAsia"/>
+          <w:szCs w:val="21"/>
+        </w:rPr>
+        <w:t>由于移动元素复杂，</w:t>
+      </w:r>
+      <w:r>
+        <w:rPr>
+          <w:rFonts w:ascii="宋体" w:eastAsia="宋体" w:hAnsi="宋体" w:hint="eastAsia"/>
+          <w:szCs w:val="21"/>
+        </w:rPr>
+        <w:t xml:space="preserve">  </w:t>
+      </w:r>
+      <w:r>
+        <w:rPr>
+          <w:rFonts w:ascii="宋体" w:eastAsia="宋体" w:hAnsi="宋体" w:hint="eastAsia"/>
+          <w:szCs w:val="21"/>
+        </w:rPr>
+        <w:t>因而可以对指向各节点的指针进行排序。</w:t>
+      </w:r>
+    </w:p>
+    <w:p>
+      <w:pPr>
+        <w:jc w:val="left"/>
+        <w:rPr>
+          <w:rFonts w:ascii="宋体" w:eastAsia="宋体" w:hAnsi="宋体"/>
+          <w:szCs w:val="21"/>
+        </w:rPr>
+      </w:pPr>
+      <w:r>
+        <w:rPr>
+          <w:rFonts w:ascii="宋体" w:eastAsia="宋体" w:hAnsi="宋体" w:hint="eastAsia"/>
+          <w:szCs w:val="21"/>
+        </w:rPr>
+        <w:t>22</w:t>
+      </w:r>
+      <w:r>
+        <w:rPr>
+          <w:rFonts w:ascii="宋体" w:eastAsia="宋体" w:hAnsi="宋体"/>
+          <w:szCs w:val="21"/>
+        </w:rPr>
+        <w:t xml:space="preserve">   </w:t>
+      </w:r>
+      <w:r>
+        <w:rPr>
+          <w:rFonts w:ascii="宋体" w:eastAsia="宋体" w:hAnsi="宋体" w:hint="eastAsia"/>
+          <w:szCs w:val="21"/>
+        </w:rPr>
+        <w:t>指针</w:t>
+      </w:r>
+      <w:r>
+        <w:rPr>
+          <w:rFonts w:ascii="宋体" w:eastAsia="宋体" w:hAnsi="宋体" w:hint="eastAsia"/>
+          <w:szCs w:val="21"/>
+        </w:rPr>
+        <w:t>（变量）</w:t>
+      </w:r>
+    </w:p>
+    <w:p>
+      <w:pPr>
+        <w:jc w:val="left"/>
+        <w:rPr>
+          <w:rFonts w:ascii="宋体" w:eastAsia="宋体" w:hAnsi="宋体"/>
+          <w:szCs w:val="21"/>
+        </w:rPr>
         <w:sectPr>
           <w:pgSz w:w="11906" w:h="16838"/>
           <w:pgMar w:top="1440" w:right="1080" w:bottom="1440" w:left="1080" w:header="851" w:footer="992" w:gutter="0"/>
@@ -7478,28 +9053,56 @@
           <w:rFonts w:ascii="宋体" w:eastAsia="宋体" w:hAnsi="宋体" w:hint="eastAsia"/>
           <w:szCs w:val="21"/>
         </w:rPr>
-        <w:t>对于链表来说，</w:t>
-      </w:r>
-      <w:r>
-        <w:rPr>
-          <w:rFonts w:ascii="宋体" w:eastAsia="宋体" w:hAnsi="宋体" w:hint="eastAsia"/>
-          <w:szCs w:val="21"/>
-        </w:rPr>
-        <w:t>由于移动元素复杂，</w:t>
-      </w:r>
-      <w:r>
-        <w:rPr>
-          <w:rFonts w:ascii="宋体" w:eastAsia="宋体" w:hAnsi="宋体" w:hint="eastAsia"/>
-          <w:szCs w:val="21"/>
-        </w:rPr>
-        <w:t xml:space="preserve">  </w:t>
-      </w:r>
-      <w:r>
-        <w:rPr>
-          <w:rFonts w:ascii="宋体" w:eastAsia="宋体" w:hAnsi="宋体" w:hint="eastAsia"/>
-          <w:szCs w:val="21"/>
-        </w:rPr>
-        <w:t>因而可以对指向各节点的指针进行排序。</w:t>
+        <w:t>指向某内存空间的变量，</w:t>
+      </w:r>
+      <w:r>
+        <w:rPr>
+          <w:rFonts w:ascii="宋体" w:eastAsia="宋体" w:hAnsi="宋体" w:hint="eastAsia"/>
+          <w:szCs w:val="21"/>
+        </w:rPr>
+        <w:t>指针的</w:t>
+      </w:r>
+      <w:r>
+        <w:rPr>
+          <w:rFonts w:ascii="宋体" w:eastAsia="宋体" w:hAnsi="宋体" w:hint="eastAsia"/>
+          <w:szCs w:val="21"/>
+        </w:rPr>
+        <w:t>值是</w:t>
+      </w:r>
+      <w:r>
+        <w:rPr>
+          <w:rFonts w:ascii="宋体" w:eastAsia="宋体" w:hAnsi="宋体" w:hint="eastAsia"/>
+          <w:szCs w:val="21"/>
+        </w:rPr>
+        <w:t>所指对象的地址，二级指针的值就是</w:t>
+      </w:r>
+      <w:r>
+        <w:rPr>
+          <w:rFonts w:ascii="宋体" w:eastAsia="宋体" w:hAnsi="宋体" w:hint="eastAsia"/>
+          <w:szCs w:val="21"/>
+        </w:rPr>
+        <w:t>一级</w:t>
+      </w:r>
+      <w:r>
+        <w:rPr>
+          <w:rFonts w:ascii="宋体" w:eastAsia="宋体" w:hAnsi="宋体" w:hint="eastAsia"/>
+          <w:szCs w:val="21"/>
+        </w:rPr>
+        <w:t>指针的</w:t>
+      </w:r>
+      <w:r>
+        <w:rPr>
+          <w:rFonts w:ascii="宋体" w:eastAsia="宋体" w:hAnsi="宋体" w:hint="eastAsia"/>
+          <w:szCs w:val="21"/>
+        </w:rPr>
+        <w:t>地址</w:t>
+      </w:r>
+      <w:r>
+        <w:rPr>
+          <w:rFonts w:ascii="宋体" w:eastAsia="宋体" w:hAnsi="宋体"/>
+          <w:szCs w:val="21"/>
+        </w:rPr>
+        <w:t xml:space="preserve">    </w:t>
       </w:r>
     </w:p>
     <w:p>
@@ -18997,7 +20600,7 @@
 </file>
 
 <file path=customXml/itemProps1.xml><?xml version="1.0" encoding="utf-8"?>
-<ds:datastoreItem xmlns:ds="http://schemas.openxmlformats.org/officeDocument/2006/customXml" ds:itemID="{BC922EF9-E671-4AAE-B60D-68F77C4FE844}">
+<ds:datastoreItem xmlns:ds="http://schemas.openxmlformats.org/officeDocument/2006/customXml" ds:itemID="{1BA4253F-54B5-4AE5-9E07-C8F64779B6EC}">
   <ds:schemaRefs>
     <ds:schemaRef ds:uri="http://schemas.openxmlformats.org/officeDocument/2006/bibliography"/>
   </ds:schemaRefs>

</xml_diff>

<commit_message>
2017年 06月 22日 星期四 17:20:07 CST
</commit_message>
<xml_diff>
--- a/note_c.docx
+++ b/note_c.docx
@@ -1,6 +1,6 @@
 
 <file path=word/document.xml><?xml version="1.0" encoding="utf-8"?>
-<w:document xmlns:wpc="http://schemas.microsoft.com/office/word/2010/wordprocessingCanvas" xmlns:cx="http://schemas.microsoft.com/office/drawing/2014/chartex" xmlns:cx1="http://schemas.microsoft.com/office/drawing/2015/9/8/chartex" xmlns:cx2="http://schemas.microsoft.com/office/drawing/2015/10/21/chartex" xmlns:cx3="http://schemas.microsoft.com/office/drawing/2016/5/9/chartex" xmlns:cx4="http://schemas.microsoft.com/office/drawing/2016/5/10/chartex" xmlns:cx5="http://schemas.microsoft.com/office/drawing/2016/5/11/chartex" xmlns:cx6="http://schemas.microsoft.com/office/drawing/2016/5/12/chartex" xmlns:cx7="http://schemas.microsoft.com/office/drawing/2016/5/13/chartex" xmlns:cx8="http://schemas.microsoft.com/office/drawing/2016/5/14/chartex" xmlns:mc="http://schemas.openxmlformats.org/markup-compatibility/2006" xmlns:aink="http://schemas.microsoft.com/office/drawing/2016/ink" xmlns:o="urn:schemas-microsoft-com:office:office" xmlns:r="http://schemas.openxmlformats.org/officeDocument/2006/relationships" xmlns:m="http://schemas.openxmlformats.org/officeDocument/2006/math" xmlns:v="urn:schemas-microsoft-com:vml" xmlns:wp14="http://schemas.microsoft.com/office/word/2010/wordprocessingDrawing" xmlns:wp="http://schemas.openxmlformats.org/drawingml/2006/wordprocessingDrawing" xmlns:w10="urn:schemas-microsoft-com:office:word" xmlns:w="http://schemas.openxmlformats.org/wordprocessingml/2006/main" xmlns:w14="http://schemas.microsoft.com/office/word/2010/wordml" xmlns:w15="http://schemas.microsoft.com/office/word/2012/wordml" xmlns:w16se="http://schemas.microsoft.com/office/word/2015/wordml/symex" xmlns:wpg="http://schemas.microsoft.com/office/word/2010/wordprocessingGroup" xmlns:wpi="http://schemas.microsoft.com/office/word/2010/wordprocessingInk" xmlns:wne="http://schemas.microsoft.com/office/word/2006/wordml" xmlns:wps="http://schemas.microsoft.com/office/word/2010/wordprocessingShape" mc:Ignorable="w14 w15 w16se wp14">
+<w:document xmlns:wpc="http://schemas.microsoft.com/office/word/2010/wordprocessingCanvas" xmlns:cx="http://schemas.microsoft.com/office/drawing/2014/chartex" xmlns:cx1="http://schemas.microsoft.com/office/drawing/2015/9/8/chartex" xmlns:cx2="http://schemas.microsoft.com/office/drawing/2015/10/21/chartex" xmlns:cx3="http://schemas.microsoft.com/office/drawing/2016/5/9/chartex" xmlns:cx4="http://schemas.microsoft.com/office/drawing/2016/5/10/chartex" xmlns:cx5="http://schemas.microsoft.com/office/drawing/2016/5/11/chartex" xmlns:cx6="http://schemas.microsoft.com/office/drawing/2016/5/12/chartex" xmlns:cx7="http://schemas.microsoft.com/office/drawing/2016/5/13/chartex" xmlns:cx8="http://schemas.microsoft.com/office/drawing/2016/5/14/chartex" xmlns:mc="http://schemas.openxmlformats.org/markup-compatibility/2006" xmlns:aink="http://schemas.microsoft.com/office/drawing/2016/ink" xmlns:am3d="http://schemas.microsoft.com/office/drawing/2017/model3d" xmlns:o="urn:schemas-microsoft-com:office:office" xmlns:r="http://schemas.openxmlformats.org/officeDocument/2006/relationships" xmlns:m="http://schemas.openxmlformats.org/officeDocument/2006/math" xmlns:v="urn:schemas-microsoft-com:vml" xmlns:wp14="http://schemas.microsoft.com/office/word/2010/wordprocessingDrawing" xmlns:wp="http://schemas.openxmlformats.org/drawingml/2006/wordprocessingDrawing" xmlns:w10="urn:schemas-microsoft-com:office:word" xmlns:w="http://schemas.openxmlformats.org/wordprocessingml/2006/main" xmlns:w14="http://schemas.microsoft.com/office/word/2010/wordml" xmlns:w15="http://schemas.microsoft.com/office/word/2012/wordml" xmlns:w16cid="http://schemas.microsoft.com/office/word/2016/wordml/cid" xmlns:w16se="http://schemas.microsoft.com/office/word/2015/wordml/symex" xmlns:wpg="http://schemas.microsoft.com/office/word/2010/wordprocessingGroup" xmlns:wpi="http://schemas.microsoft.com/office/word/2010/wordprocessingInk" xmlns:wne="http://schemas.microsoft.com/office/word/2006/wordml" xmlns:wps="http://schemas.microsoft.com/office/word/2010/wordprocessingShape" mc:Ignorable="w14 w15 w16se w16cid wp14">
   <w:body>
     <w:p>
       <w:pPr>
@@ -77,20 +77,21 @@
         <w:tblLook w:val="04A0" w:firstRow="1" w:lastRow="0" w:firstColumn="1" w:lastColumn="0" w:noHBand="0" w:noVBand="1"/>
       </w:tblPr>
       <w:tblGrid>
-        <w:gridCol w:w="3397"/>
-        <w:gridCol w:w="1985"/>
-        <w:gridCol w:w="1417"/>
-        <w:gridCol w:w="2937"/>
+        <w:gridCol w:w="5690"/>
+        <w:gridCol w:w="684"/>
+        <w:gridCol w:w="1314"/>
+        <w:gridCol w:w="2048"/>
       </w:tblGrid>
       <w:tr>
         <w:tc>
           <w:tcPr>
-            <w:tcW w:w="3397" w:type="dxa"/>
+            <w:tcW w:w="5690" w:type="dxa"/>
           </w:tcPr>
           <w:p>
             <w:pPr>
               <w:pStyle w:val="ac"/>
             </w:pPr>
+            <w:bookmarkStart w:id="0" w:name="_Hlk485845784"/>
             <w:r>
               <w:t>数据类型</w:t>
             </w:r>
@@ -98,7 +99,7 @@
         </w:tc>
         <w:tc>
           <w:tcPr>
-            <w:tcW w:w="1985" w:type="dxa"/>
+            <w:tcW w:w="684" w:type="dxa"/>
           </w:tcPr>
           <w:p>
             <w:pPr>
@@ -111,7 +112,7 @@
         </w:tc>
         <w:tc>
           <w:tcPr>
-            <w:tcW w:w="1417" w:type="dxa"/>
+            <w:tcW w:w="1314" w:type="dxa"/>
           </w:tcPr>
           <w:p>
             <w:pPr>
@@ -124,7 +125,7 @@
         </w:tc>
         <w:tc>
           <w:tcPr>
-            <w:tcW w:w="2937" w:type="dxa"/>
+            <w:tcW w:w="2048" w:type="dxa"/>
           </w:tcPr>
           <w:p>
             <w:pPr>
@@ -139,20 +140,20 @@
       <w:tr>
         <w:tc>
           <w:tcPr>
-            <w:tcW w:w="3397" w:type="dxa"/>
+            <w:tcW w:w="5690" w:type="dxa"/>
           </w:tcPr>
           <w:p>
             <w:pPr>
               <w:pStyle w:val="ac"/>
             </w:pPr>
             <w:r>
-              <w:t>int</w:t>
-            </w:r>
-          </w:p>
-        </w:tc>
-        <w:tc>
-          <w:tcPr>
-            <w:tcW w:w="1985" w:type="dxa"/>
+              <w:t>int=signed int</w:t>
+            </w:r>
+          </w:p>
+        </w:tc>
+        <w:tc>
+          <w:tcPr>
+            <w:tcW w:w="684" w:type="dxa"/>
           </w:tcPr>
           <w:p>
             <w:pPr>
@@ -171,7 +172,7 @@
         </w:tc>
         <w:tc>
           <w:tcPr>
-            <w:tcW w:w="1417" w:type="dxa"/>
+            <w:tcW w:w="1314" w:type="dxa"/>
           </w:tcPr>
           <w:p>
             <w:pPr>
@@ -184,7 +185,7 @@
         </w:tc>
         <w:tc>
           <w:tcPr>
-            <w:tcW w:w="2937" w:type="dxa"/>
+            <w:tcW w:w="2048" w:type="dxa"/>
           </w:tcPr>
           <w:p>
             <w:pPr>
@@ -205,7 +206,7 @@
       <w:tr>
         <w:tc>
           <w:tcPr>
-            <w:tcW w:w="3397" w:type="dxa"/>
+            <w:tcW w:w="5690" w:type="dxa"/>
           </w:tcPr>
           <w:p>
             <w:pPr>
@@ -218,7 +219,7 @@
         </w:tc>
         <w:tc>
           <w:tcPr>
-            <w:tcW w:w="1985" w:type="dxa"/>
+            <w:tcW w:w="684" w:type="dxa"/>
           </w:tcPr>
           <w:p>
             <w:pPr>
@@ -237,7 +238,7 @@
         </w:tc>
         <w:tc>
           <w:tcPr>
-            <w:tcW w:w="1417" w:type="dxa"/>
+            <w:tcW w:w="1314" w:type="dxa"/>
           </w:tcPr>
           <w:p>
             <w:pPr>
@@ -253,7 +254,7 @@
         </w:tc>
         <w:tc>
           <w:tcPr>
-            <w:tcW w:w="2937" w:type="dxa"/>
+            <w:tcW w:w="2048" w:type="dxa"/>
           </w:tcPr>
           <w:p>
             <w:pPr>
@@ -271,7 +272,7 @@
       <w:tr>
         <w:tc>
           <w:tcPr>
-            <w:tcW w:w="3397" w:type="dxa"/>
+            <w:tcW w:w="5690" w:type="dxa"/>
           </w:tcPr>
           <w:p>
             <w:pPr>
@@ -280,11 +281,14 @@
             <w:r>
               <w:t>short=short int</w:t>
             </w:r>
-          </w:p>
-        </w:tc>
-        <w:tc>
-          <w:tcPr>
-            <w:tcW w:w="1985" w:type="dxa"/>
+            <w:r>
+              <w:t>=signed short=signed short int</w:t>
+            </w:r>
+          </w:p>
+        </w:tc>
+        <w:tc>
+          <w:tcPr>
+            <w:tcW w:w="684" w:type="dxa"/>
           </w:tcPr>
           <w:p>
             <w:pPr>
@@ -303,41 +307,29 @@
         </w:tc>
         <w:tc>
           <w:tcPr>
-            <w:tcW w:w="1417" w:type="dxa"/>
+            <w:tcW w:w="1314" w:type="dxa"/>
           </w:tcPr>
           <w:p>
             <w:pPr>
               <w:pStyle w:val="ac"/>
             </w:pPr>
-            <w:r>
-              <w:t>long long</w:t>
-            </w:r>
-          </w:p>
-        </w:tc>
-        <w:tc>
-          <w:tcPr>
-            <w:tcW w:w="2937" w:type="dxa"/>
+          </w:p>
+        </w:tc>
+        <w:tc>
+          <w:tcPr>
+            <w:tcW w:w="2048" w:type="dxa"/>
           </w:tcPr>
           <w:p>
             <w:pPr>
               <w:pStyle w:val="ac"/>
             </w:pPr>
-            <w:r>
-              <w:rPr>
-                <w:rFonts w:hint="eastAsia"/>
-              </w:rPr>
-              <w:t>8</w:t>
-            </w:r>
-            <w:r>
-              <w:t>B</w:t>
-            </w:r>
           </w:p>
         </w:tc>
       </w:tr>
       <w:tr>
         <w:tc>
           <w:tcPr>
-            <w:tcW w:w="3397" w:type="dxa"/>
+            <w:tcW w:w="5690" w:type="dxa"/>
           </w:tcPr>
           <w:p>
             <w:pPr>
@@ -350,7 +342,7 @@
         </w:tc>
         <w:tc>
           <w:tcPr>
-            <w:tcW w:w="1985" w:type="dxa"/>
+            <w:tcW w:w="684" w:type="dxa"/>
           </w:tcPr>
           <w:p>
             <w:pPr>
@@ -369,7 +361,7 @@
         </w:tc>
         <w:tc>
           <w:tcPr>
-            <w:tcW w:w="1417" w:type="dxa"/>
+            <w:tcW w:w="1314" w:type="dxa"/>
           </w:tcPr>
           <w:p>
             <w:pPr>
@@ -382,7 +374,7 @@
         </w:tc>
         <w:tc>
           <w:tcPr>
-            <w:tcW w:w="2937" w:type="dxa"/>
+            <w:tcW w:w="2048" w:type="dxa"/>
           </w:tcPr>
           <w:p>
             <w:pPr>
@@ -403,7 +395,7 @@
       <w:tr>
         <w:tc>
           <w:tcPr>
-            <w:tcW w:w="3397" w:type="dxa"/>
+            <w:tcW w:w="5690" w:type="dxa"/>
           </w:tcPr>
           <w:p>
             <w:pPr>
@@ -418,11 +410,17 @@
               </w:rPr>
               <w:t>long=long int</w:t>
             </w:r>
-          </w:p>
-        </w:tc>
-        <w:tc>
-          <w:tcPr>
-            <w:tcW w:w="1985" w:type="dxa"/>
+            <w:r>
+              <w:rPr>
+                <w:highlight w:val="yellow"/>
+              </w:rPr>
+              <w:t>=signed long=signed long int</w:t>
+            </w:r>
+          </w:p>
+        </w:tc>
+        <w:tc>
+          <w:tcPr>
+            <w:tcW w:w="684" w:type="dxa"/>
           </w:tcPr>
           <w:p>
             <w:pPr>
@@ -435,19 +433,13 @@
               <w:rPr>
                 <w:highlight w:val="yellow"/>
               </w:rPr>
-              <w:t>4</w:t>
-            </w:r>
-            <w:r>
-              <w:rPr>
-                <w:highlight w:val="yellow"/>
-              </w:rPr>
-              <w:t>B</w:t>
-            </w:r>
-          </w:p>
-        </w:tc>
-        <w:tc>
-          <w:tcPr>
-            <w:tcW w:w="1417" w:type="dxa"/>
+              <w:t>4B</w:t>
+            </w:r>
+          </w:p>
+        </w:tc>
+        <w:tc>
+          <w:tcPr>
+            <w:tcW w:w="1314" w:type="dxa"/>
           </w:tcPr>
           <w:p>
             <w:pPr>
@@ -460,7 +452,7 @@
         </w:tc>
         <w:tc>
           <w:tcPr>
-            <w:tcW w:w="2937" w:type="dxa"/>
+            <w:tcW w:w="2048" w:type="dxa"/>
           </w:tcPr>
           <w:p>
             <w:pPr>
@@ -481,7 +473,7 @@
       <w:tr>
         <w:tc>
           <w:tcPr>
-            <w:tcW w:w="3397" w:type="dxa"/>
+            <w:tcW w:w="5690" w:type="dxa"/>
           </w:tcPr>
           <w:p>
             <w:pPr>
@@ -503,23 +495,20 @@
         </w:tc>
         <w:tc>
           <w:tcPr>
-            <w:tcW w:w="1985" w:type="dxa"/>
+            <w:tcW w:w="684" w:type="dxa"/>
           </w:tcPr>
           <w:p>
             <w:pPr>
               <w:pStyle w:val="ac"/>
             </w:pPr>
             <w:r>
-              <w:t>4</w:t>
-            </w:r>
-            <w:r>
-              <w:t>B</w:t>
-            </w:r>
-          </w:p>
-        </w:tc>
-        <w:tc>
-          <w:tcPr>
-            <w:tcW w:w="1417" w:type="dxa"/>
+              <w:t>4B</w:t>
+            </w:r>
+          </w:p>
+        </w:tc>
+        <w:tc>
+          <w:tcPr>
+            <w:tcW w:w="1314" w:type="dxa"/>
           </w:tcPr>
           <w:p>
             <w:pPr>
@@ -538,7 +527,7 @@
         </w:tc>
         <w:tc>
           <w:tcPr>
-            <w:tcW w:w="2937" w:type="dxa"/>
+            <w:tcW w:w="2048" w:type="dxa"/>
           </w:tcPr>
           <w:p>
             <w:pPr>
@@ -551,13 +540,7 @@
               <w:rPr>
                 <w:highlight w:val="yellow"/>
               </w:rPr>
-              <w:t>8</w:t>
-            </w:r>
-            <w:r>
-              <w:rPr>
-                <w:highlight w:val="yellow"/>
-              </w:rPr>
-              <w:t>B</w:t>
+              <w:t>8B</w:t>
             </w:r>
           </w:p>
         </w:tc>
@@ -565,85 +548,199 @@
       <w:tr>
         <w:tc>
           <w:tcPr>
-            <w:tcW w:w="3397" w:type="dxa"/>
+            <w:tcW w:w="5690" w:type="dxa"/>
           </w:tcPr>
           <w:p>
             <w:pPr>
               <w:pStyle w:val="ac"/>
+              <w:rPr>
+                <w:rFonts w:hint="eastAsia"/>
+              </w:rPr>
+            </w:pPr>
+            <w:r>
+              <w:rPr>
+                <w:rFonts w:hint="eastAsia"/>
+              </w:rPr>
+              <w:t>long</w:t>
+            </w:r>
+            <w:r>
+              <w:t xml:space="preserve"> long </w:t>
+            </w:r>
+            <w:r>
+              <w:rPr>
+                <w:rFonts w:hint="eastAsia"/>
+              </w:rPr>
+              <w:t xml:space="preserve">=long </w:t>
+            </w:r>
+            <w:r>
+              <w:t xml:space="preserve">long </w:t>
+            </w:r>
+            <w:r>
+              <w:rPr>
+                <w:rFonts w:hint="eastAsia"/>
+              </w:rPr>
+              <w:t>int=</w:t>
+            </w:r>
+            <w:r>
+              <w:t xml:space="preserve"> signed long long =signed long long int </w:t>
+            </w:r>
+            <w:r>
+              <w:rPr>
+                <w:rFonts w:hint="eastAsia"/>
+              </w:rPr>
+              <w:t xml:space="preserve"> </w:t>
+            </w:r>
+          </w:p>
+        </w:tc>
+        <w:tc>
+          <w:tcPr>
+            <w:tcW w:w="684" w:type="dxa"/>
+          </w:tcPr>
+          <w:p>
+            <w:pPr>
+              <w:pStyle w:val="ac"/>
+            </w:pPr>
+            <w:r>
+              <w:rPr>
+                <w:rFonts w:hint="eastAsia"/>
+              </w:rPr>
+              <w:t>8</w:t>
+            </w:r>
+            <w:r>
+              <w:t>B</w:t>
+            </w:r>
+          </w:p>
+        </w:tc>
+        <w:tc>
+          <w:tcPr>
+            <w:tcW w:w="1314" w:type="dxa"/>
+          </w:tcPr>
+          <w:p>
+            <w:pPr>
+              <w:pStyle w:val="ac"/>
+              <w:rPr>
+                <w:highlight w:val="yellow"/>
+              </w:rPr>
+            </w:pPr>
+          </w:p>
+        </w:tc>
+        <w:tc>
+          <w:tcPr>
+            <w:tcW w:w="2048" w:type="dxa"/>
+          </w:tcPr>
+          <w:p>
+            <w:pPr>
+              <w:pStyle w:val="ac"/>
+              <w:rPr>
+                <w:highlight w:val="yellow"/>
+              </w:rPr>
+            </w:pPr>
+          </w:p>
+        </w:tc>
+      </w:tr>
+      <w:tr>
+        <w:tc>
+          <w:tcPr>
+            <w:tcW w:w="5690" w:type="dxa"/>
+          </w:tcPr>
+          <w:p>
+            <w:pPr>
+              <w:pStyle w:val="ac"/>
             </w:pPr>
             <w:r>
               <w:t>指针</w:t>
             </w:r>
-          </w:p>
-        </w:tc>
-        <w:tc>
-          <w:tcPr>
-            <w:tcW w:w="1985" w:type="dxa"/>
+            <w:r>
+              <w:rPr>
+                <w:rFonts w:hint="eastAsia"/>
+              </w:rPr>
+              <w:t>:</w:t>
+            </w:r>
+            <w:r>
+              <w:rPr>
+                <w:rFonts w:hint="eastAsia"/>
+              </w:rPr>
+              <w:t>32</w:t>
+            </w:r>
+            <w:r>
+              <w:rPr>
+                <w:rFonts w:hint="eastAsia"/>
+              </w:rPr>
+              <w:t>位</w:t>
+            </w:r>
+            <w:r>
+              <w:rPr>
+                <w:rFonts w:hint="eastAsia"/>
+              </w:rPr>
+              <w:t>编译器</w:t>
+            </w:r>
+            <w:r>
+              <w:rPr>
+                <w:rFonts w:hint="eastAsia"/>
+              </w:rPr>
+              <w:t>4B</w:t>
+            </w:r>
+            <w:r>
+              <w:rPr>
+                <w:rFonts w:hint="eastAsia"/>
+              </w:rPr>
+              <w:t>，</w:t>
+            </w:r>
+            <w:r>
+              <w:rPr>
+                <w:rFonts w:hint="eastAsia"/>
+              </w:rPr>
+              <w:t>64</w:t>
+            </w:r>
+            <w:r>
+              <w:rPr>
+                <w:rFonts w:hint="eastAsia"/>
+              </w:rPr>
+              <w:t>位</w:t>
+            </w:r>
+            <w:r>
+              <w:rPr>
+                <w:rFonts w:hint="eastAsia"/>
+              </w:rPr>
+              <w:t>编译器</w:t>
+            </w:r>
+            <w:r>
+              <w:rPr>
+                <w:rFonts w:hint="eastAsia"/>
+              </w:rPr>
+              <w:t>8B</w:t>
+            </w:r>
+          </w:p>
+        </w:tc>
+        <w:tc>
+          <w:tcPr>
+            <w:tcW w:w="684" w:type="dxa"/>
           </w:tcPr>
           <w:p>
             <w:pPr>
               <w:pStyle w:val="ac"/>
             </w:pPr>
+          </w:p>
+        </w:tc>
+        <w:tc>
+          <w:tcPr>
+            <w:tcW w:w="1314" w:type="dxa"/>
+          </w:tcPr>
+          <w:p>
+            <w:pPr>
+              <w:pStyle w:val="ac"/>
+            </w:pPr>
             <w:r>
               <w:rPr>
                 <w:rFonts w:hint="eastAsia"/>
               </w:rPr>
-              <w:t>3</w:t>
-            </w:r>
-            <w:r>
-              <w:t>2</w:t>
-            </w:r>
-            <w:r>
-              <w:t>位</w:t>
-            </w:r>
-            <w:r>
-              <w:rPr>
-                <w:rFonts w:hint="eastAsia"/>
-              </w:rPr>
-              <w:t>4B</w:t>
-            </w:r>
-            <w:r>
-              <w:rPr>
-                <w:rFonts w:hint="eastAsia"/>
-              </w:rPr>
-              <w:t>，</w:t>
-            </w:r>
-            <w:r>
-              <w:rPr>
-                <w:rFonts w:hint="eastAsia"/>
-              </w:rPr>
-              <w:t>6</w:t>
-            </w:r>
-            <w:r>
-              <w:t>4</w:t>
-            </w:r>
-            <w:r>
-              <w:t>位</w:t>
-            </w:r>
-            <w:r>
-              <w:t>8B</w:t>
-            </w:r>
-          </w:p>
-        </w:tc>
-        <w:tc>
-          <w:tcPr>
-            <w:tcW w:w="1417" w:type="dxa"/>
-          </w:tcPr>
-          <w:p>
-            <w:pPr>
-              <w:pStyle w:val="ac"/>
-            </w:pPr>
-            <w:r>
-              <w:rPr>
-                <w:rFonts w:hint="eastAsia"/>
-              </w:rPr>
               <w:t>sizeof</w:t>
             </w:r>
           </w:p>
         </w:tc>
         <w:tc>
           <w:tcPr>
-            <w:tcW w:w="2937" w:type="dxa"/>
+            <w:tcW w:w="2048" w:type="dxa"/>
           </w:tcPr>
           <w:p>
             <w:pPr>
@@ -692,6 +789,7 @@
         </w:tc>
       </w:tr>
     </w:tbl>
+    <w:bookmarkEnd w:id="0"/>
     <w:p>
       <w:pPr>
         <w:pStyle w:val="2"/>
@@ -755,15 +853,15 @@
         <w:tblLook w:val="04A0" w:firstRow="1" w:lastRow="0" w:firstColumn="1" w:lastColumn="0" w:noHBand="0" w:noVBand="1"/>
       </w:tblPr>
       <w:tblGrid>
-        <w:gridCol w:w="3823"/>
-        <w:gridCol w:w="2268"/>
-        <w:gridCol w:w="1417"/>
-        <w:gridCol w:w="2228"/>
+        <w:gridCol w:w="5690"/>
+        <w:gridCol w:w="684"/>
+        <w:gridCol w:w="1314"/>
+        <w:gridCol w:w="2048"/>
       </w:tblGrid>
       <w:tr>
         <w:tc>
           <w:tcPr>
-            <w:tcW w:w="3823" w:type="dxa"/>
+            <w:tcW w:w="5690" w:type="dxa"/>
           </w:tcPr>
           <w:p>
             <w:pPr>
@@ -776,7 +874,7 @@
         </w:tc>
         <w:tc>
           <w:tcPr>
-            <w:tcW w:w="2268" w:type="dxa"/>
+            <w:tcW w:w="684" w:type="dxa"/>
           </w:tcPr>
           <w:p>
             <w:pPr>
@@ -789,7 +887,7 @@
         </w:tc>
         <w:tc>
           <w:tcPr>
-            <w:tcW w:w="1417" w:type="dxa"/>
+            <w:tcW w:w="1314" w:type="dxa"/>
           </w:tcPr>
           <w:p>
             <w:pPr>
@@ -802,7 +900,7 @@
         </w:tc>
         <w:tc>
           <w:tcPr>
-            <w:tcW w:w="2228" w:type="dxa"/>
+            <w:tcW w:w="2048" w:type="dxa"/>
           </w:tcPr>
           <w:p>
             <w:pPr>
@@ -817,20 +915,20 @@
       <w:tr>
         <w:tc>
           <w:tcPr>
-            <w:tcW w:w="3823" w:type="dxa"/>
+            <w:tcW w:w="5690" w:type="dxa"/>
           </w:tcPr>
           <w:p>
             <w:pPr>
               <w:pStyle w:val="ac"/>
             </w:pPr>
             <w:r>
-              <w:t>int</w:t>
-            </w:r>
-          </w:p>
-        </w:tc>
-        <w:tc>
-          <w:tcPr>
-            <w:tcW w:w="2268" w:type="dxa"/>
+              <w:t>int=signed int</w:t>
+            </w:r>
+          </w:p>
+        </w:tc>
+        <w:tc>
+          <w:tcPr>
+            <w:tcW w:w="684" w:type="dxa"/>
           </w:tcPr>
           <w:p>
             <w:pPr>
@@ -849,7 +947,7 @@
         </w:tc>
         <w:tc>
           <w:tcPr>
-            <w:tcW w:w="1417" w:type="dxa"/>
+            <w:tcW w:w="1314" w:type="dxa"/>
           </w:tcPr>
           <w:p>
             <w:pPr>
@@ -862,7 +960,7 @@
         </w:tc>
         <w:tc>
           <w:tcPr>
-            <w:tcW w:w="2228" w:type="dxa"/>
+            <w:tcW w:w="2048" w:type="dxa"/>
           </w:tcPr>
           <w:p>
             <w:pPr>
@@ -883,7 +981,7 @@
       <w:tr>
         <w:tc>
           <w:tcPr>
-            <w:tcW w:w="3823" w:type="dxa"/>
+            <w:tcW w:w="5690" w:type="dxa"/>
           </w:tcPr>
           <w:p>
             <w:pPr>
@@ -896,7 +994,7 @@
         </w:tc>
         <w:tc>
           <w:tcPr>
-            <w:tcW w:w="2268" w:type="dxa"/>
+            <w:tcW w:w="684" w:type="dxa"/>
           </w:tcPr>
           <w:p>
             <w:pPr>
@@ -915,32 +1013,20 @@
         </w:tc>
         <w:tc>
           <w:tcPr>
-            <w:tcW w:w="1417" w:type="dxa"/>
+            <w:tcW w:w="1314" w:type="dxa"/>
           </w:tcPr>
           <w:p>
             <w:pPr>
               <w:pStyle w:val="ac"/>
-              <w:rPr>
-                <w:highlight w:val="yellow"/>
-              </w:rPr>
-            </w:pPr>
-            <w:r>
-              <w:rPr>
-                <w:highlight w:val="yellow"/>
-              </w:rPr>
-              <w:t>bo</w:t>
-            </w:r>
-            <w:r>
-              <w:rPr>
-                <w:highlight w:val="yellow"/>
-              </w:rPr>
-              <w:t>ol</w:t>
-            </w:r>
-          </w:p>
-        </w:tc>
-        <w:tc>
-          <w:tcPr>
-            <w:tcW w:w="2228" w:type="dxa"/>
+            </w:pPr>
+            <w:r>
+              <w:t xml:space="preserve">bool </w:t>
+            </w:r>
+          </w:p>
+        </w:tc>
+        <w:tc>
+          <w:tcPr>
+            <w:tcW w:w="2048" w:type="dxa"/>
           </w:tcPr>
           <w:p>
             <w:pPr>
@@ -950,10 +1036,7 @@
               <w:rPr>
                 <w:rFonts w:hint="eastAsia"/>
               </w:rPr>
-              <w:t>1</w:t>
-            </w:r>
-            <w:r>
-              <w:t>B</w:t>
+              <w:t>不支持</w:t>
             </w:r>
           </w:p>
         </w:tc>
@@ -961,7 +1044,7 @@
       <w:tr>
         <w:tc>
           <w:tcPr>
-            <w:tcW w:w="3823" w:type="dxa"/>
+            <w:tcW w:w="5690" w:type="dxa"/>
           </w:tcPr>
           <w:p>
             <w:pPr>
@@ -970,11 +1053,14 @@
             <w:r>
               <w:t>short=short int</w:t>
             </w:r>
-          </w:p>
-        </w:tc>
-        <w:tc>
-          <w:tcPr>
-            <w:tcW w:w="2268" w:type="dxa"/>
+            <w:r>
+              <w:t>=signed short=signed short int</w:t>
+            </w:r>
+          </w:p>
+        </w:tc>
+        <w:tc>
+          <w:tcPr>
+            <w:tcW w:w="684" w:type="dxa"/>
           </w:tcPr>
           <w:p>
             <w:pPr>
@@ -993,60 +1079,42 @@
         </w:tc>
         <w:tc>
           <w:tcPr>
-            <w:tcW w:w="1417" w:type="dxa"/>
+            <w:tcW w:w="1314" w:type="dxa"/>
           </w:tcPr>
           <w:p>
             <w:pPr>
               <w:pStyle w:val="ac"/>
             </w:pPr>
-            <w:r>
-              <w:t>long long</w:t>
-            </w:r>
-          </w:p>
-        </w:tc>
-        <w:tc>
-          <w:tcPr>
-            <w:tcW w:w="2228" w:type="dxa"/>
+          </w:p>
+        </w:tc>
+        <w:tc>
+          <w:tcPr>
+            <w:tcW w:w="2048" w:type="dxa"/>
           </w:tcPr>
           <w:p>
             <w:pPr>
               <w:pStyle w:val="ac"/>
             </w:pPr>
-            <w:r>
-              <w:rPr>
-                <w:rFonts w:hint="eastAsia"/>
-              </w:rPr>
-              <w:t>8</w:t>
-            </w:r>
-            <w:r>
-              <w:t>B</w:t>
-            </w:r>
           </w:p>
         </w:tc>
       </w:tr>
       <w:tr>
         <w:tc>
           <w:tcPr>
-            <w:tcW w:w="3823" w:type="dxa"/>
+            <w:tcW w:w="5690" w:type="dxa"/>
           </w:tcPr>
           <w:p>
             <w:pPr>
               <w:pStyle w:val="ac"/>
             </w:pPr>
             <w:r>
-              <w:t xml:space="preserve">unsigned short=unsigned </w:t>
-            </w:r>
-            <w:r>
-              <w:t>short</w:t>
-            </w:r>
-            <w:r>
-              <w:t xml:space="preserve"> int</w:t>
-            </w:r>
-          </w:p>
-        </w:tc>
-        <w:tc>
-          <w:tcPr>
-            <w:tcW w:w="2268" w:type="dxa"/>
+              <w:t>unsigned short=unsigned short int</w:t>
+            </w:r>
+          </w:p>
+        </w:tc>
+        <w:tc>
+          <w:tcPr>
+            <w:tcW w:w="684" w:type="dxa"/>
           </w:tcPr>
           <w:p>
             <w:pPr>
@@ -1065,7 +1133,7 @@
         </w:tc>
         <w:tc>
           <w:tcPr>
-            <w:tcW w:w="1417" w:type="dxa"/>
+            <w:tcW w:w="1314" w:type="dxa"/>
           </w:tcPr>
           <w:p>
             <w:pPr>
@@ -1078,7 +1146,7 @@
         </w:tc>
         <w:tc>
           <w:tcPr>
-            <w:tcW w:w="2228" w:type="dxa"/>
+            <w:tcW w:w="2048" w:type="dxa"/>
           </w:tcPr>
           <w:p>
             <w:pPr>
@@ -1099,7 +1167,7 @@
       <w:tr>
         <w:tc>
           <w:tcPr>
-            <w:tcW w:w="3823" w:type="dxa"/>
+            <w:tcW w:w="5690" w:type="dxa"/>
           </w:tcPr>
           <w:p>
             <w:pPr>
@@ -1112,19 +1180,19 @@
               <w:rPr>
                 <w:highlight w:val="yellow"/>
               </w:rPr>
-              <w:t>long=</w:t>
+              <w:t>long=long int</w:t>
             </w:r>
             <w:r>
               <w:rPr>
                 <w:highlight w:val="yellow"/>
               </w:rPr>
-              <w:t>long int</w:t>
-            </w:r>
-          </w:p>
-        </w:tc>
-        <w:tc>
-          <w:tcPr>
-            <w:tcW w:w="2268" w:type="dxa"/>
+              <w:t>=signed long=signed long int</w:t>
+            </w:r>
+          </w:p>
+        </w:tc>
+        <w:tc>
+          <w:tcPr>
+            <w:tcW w:w="684" w:type="dxa"/>
           </w:tcPr>
           <w:p>
             <w:pPr>
@@ -1135,22 +1203,15 @@
             </w:pPr>
             <w:r>
               <w:rPr>
-                <w:rFonts w:hint="eastAsia"/>
                 <w:highlight w:val="yellow"/>
               </w:rPr>
-              <w:t>8</w:t>
-            </w:r>
-            <w:r>
-              <w:rPr>
-                <w:highlight w:val="yellow"/>
-              </w:rPr>
-              <w:t>B</w:t>
-            </w:r>
-          </w:p>
-        </w:tc>
-        <w:tc>
-          <w:tcPr>
-            <w:tcW w:w="1417" w:type="dxa"/>
+              <w:t>8B</w:t>
+            </w:r>
+          </w:p>
+        </w:tc>
+        <w:tc>
+          <w:tcPr>
+            <w:tcW w:w="1314" w:type="dxa"/>
           </w:tcPr>
           <w:p>
             <w:pPr>
@@ -1163,7 +1224,7 @@
         </w:tc>
         <w:tc>
           <w:tcPr>
-            <w:tcW w:w="2228" w:type="dxa"/>
+            <w:tcW w:w="2048" w:type="dxa"/>
           </w:tcPr>
           <w:p>
             <w:pPr>
@@ -1184,20 +1245,14 @@
       <w:tr>
         <w:tc>
           <w:tcPr>
-            <w:tcW w:w="3823" w:type="dxa"/>
+            <w:tcW w:w="5690" w:type="dxa"/>
           </w:tcPr>
           <w:p>
             <w:pPr>
               <w:pStyle w:val="ac"/>
             </w:pPr>
             <w:r>
-              <w:t>unsigned long</w:t>
-            </w:r>
-            <w:r>
-              <w:t>=</w:t>
-            </w:r>
-            <w:r>
-              <w:t xml:space="preserve"> unsigned </w:t>
+              <w:t xml:space="preserve">unsigned long= unsigned </w:t>
             </w:r>
             <w:r>
               <w:rPr>
@@ -1212,26 +1267,20 @@
         </w:tc>
         <w:tc>
           <w:tcPr>
-            <w:tcW w:w="2268" w:type="dxa"/>
+            <w:tcW w:w="684" w:type="dxa"/>
           </w:tcPr>
           <w:p>
             <w:pPr>
               <w:pStyle w:val="ac"/>
             </w:pPr>
             <w:r>
-              <w:rPr>
-                <w:rFonts w:hint="eastAsia"/>
-              </w:rPr>
-              <w:t>8</w:t>
-            </w:r>
-            <w:r>
-              <w:t>B</w:t>
-            </w:r>
-          </w:p>
-        </w:tc>
-        <w:tc>
-          <w:tcPr>
-            <w:tcW w:w="1417" w:type="dxa"/>
+              <w:t>4B</w:t>
+            </w:r>
+          </w:p>
+        </w:tc>
+        <w:tc>
+          <w:tcPr>
+            <w:tcW w:w="1314" w:type="dxa"/>
           </w:tcPr>
           <w:p>
             <w:pPr>
@@ -1250,7 +1299,7 @@
         </w:tc>
         <w:tc>
           <w:tcPr>
-            <w:tcW w:w="2228" w:type="dxa"/>
+            <w:tcW w:w="2048" w:type="dxa"/>
           </w:tcPr>
           <w:p>
             <w:pPr>
@@ -1261,22 +1310,9 @@
             </w:pPr>
             <w:r>
               <w:rPr>
-                <w:rFonts w:hint="eastAsia"/>
                 <w:highlight w:val="yellow"/>
               </w:rPr>
-              <w:t>1</w:t>
-            </w:r>
-            <w:r>
-              <w:rPr>
-                <w:highlight w:val="yellow"/>
-              </w:rPr>
-              <w:t>6</w:t>
-            </w:r>
-            <w:r>
-              <w:rPr>
-                <w:highlight w:val="yellow"/>
-              </w:rPr>
-              <w:t>B</w:t>
+              <w:t>16B</w:t>
             </w:r>
           </w:p>
         </w:tc>
@@ -1284,35 +1320,213 @@
       <w:tr>
         <w:tc>
           <w:tcPr>
-            <w:tcW w:w="3823" w:type="dxa"/>
+            <w:tcW w:w="5690" w:type="dxa"/>
           </w:tcPr>
           <w:p>
             <w:pPr>
               <w:pStyle w:val="ac"/>
+              <w:rPr>
+                <w:rFonts w:hint="eastAsia"/>
+              </w:rPr>
+            </w:pPr>
+            <w:r>
+              <w:rPr>
+                <w:rFonts w:hint="eastAsia"/>
+              </w:rPr>
+              <w:t>long</w:t>
+            </w:r>
+            <w:r>
+              <w:t xml:space="preserve"> long </w:t>
+            </w:r>
+            <w:r>
+              <w:rPr>
+                <w:rFonts w:hint="eastAsia"/>
+              </w:rPr>
+              <w:t xml:space="preserve">=long </w:t>
+            </w:r>
+            <w:r>
+              <w:t xml:space="preserve">long </w:t>
+            </w:r>
+            <w:r>
+              <w:rPr>
+                <w:rFonts w:hint="eastAsia"/>
+              </w:rPr>
+              <w:t>int=</w:t>
+            </w:r>
+            <w:r>
+              <w:t xml:space="preserve"> signed long long =signed long long int </w:t>
+            </w:r>
+            <w:r>
+              <w:rPr>
+                <w:rFonts w:hint="eastAsia"/>
+              </w:rPr>
+              <w:t xml:space="preserve"> </w:t>
+            </w:r>
+          </w:p>
+        </w:tc>
+        <w:tc>
+          <w:tcPr>
+            <w:tcW w:w="684" w:type="dxa"/>
+          </w:tcPr>
+          <w:p>
+            <w:pPr>
+              <w:pStyle w:val="ac"/>
+            </w:pPr>
+            <w:r>
+              <w:rPr>
+                <w:rFonts w:hint="eastAsia"/>
+              </w:rPr>
+              <w:t>8</w:t>
+            </w:r>
+            <w:r>
+              <w:t>B</w:t>
+            </w:r>
+          </w:p>
+        </w:tc>
+        <w:tc>
+          <w:tcPr>
+            <w:tcW w:w="1314" w:type="dxa"/>
+          </w:tcPr>
+          <w:p>
+            <w:pPr>
+              <w:pStyle w:val="ac"/>
+              <w:rPr>
+                <w:highlight w:val="yellow"/>
+              </w:rPr>
+            </w:pPr>
+          </w:p>
+        </w:tc>
+        <w:tc>
+          <w:tcPr>
+            <w:tcW w:w="2048" w:type="dxa"/>
+          </w:tcPr>
+          <w:p>
+            <w:pPr>
+              <w:pStyle w:val="ac"/>
+              <w:rPr>
+                <w:highlight w:val="yellow"/>
+              </w:rPr>
+            </w:pPr>
+            <w:bookmarkStart w:id="1" w:name="_GoBack"/>
+            <w:bookmarkEnd w:id="1"/>
+          </w:p>
+        </w:tc>
+      </w:tr>
+      <w:tr>
+        <w:tc>
+          <w:tcPr>
+            <w:tcW w:w="5690" w:type="dxa"/>
+          </w:tcPr>
+          <w:p>
+            <w:pPr>
+              <w:pStyle w:val="ac"/>
             </w:pPr>
             <w:r>
               <w:t>指针</w:t>
             </w:r>
-          </w:p>
-        </w:tc>
-        <w:tc>
-          <w:tcPr>
-            <w:tcW w:w="2268" w:type="dxa"/>
+            <w:r>
+              <w:rPr>
+                <w:rFonts w:hint="eastAsia"/>
+              </w:rPr>
+              <w:t>:</w:t>
+            </w:r>
+            <w:r>
+              <w:rPr>
+                <w:rFonts w:hint="eastAsia"/>
+              </w:rPr>
+              <w:t>32</w:t>
+            </w:r>
+            <w:r>
+              <w:rPr>
+                <w:rFonts w:hint="eastAsia"/>
+              </w:rPr>
+              <w:t>位</w:t>
+            </w:r>
+            <w:r>
+              <w:rPr>
+                <w:rFonts w:hint="eastAsia"/>
+              </w:rPr>
+              <w:t>编译器</w:t>
+            </w:r>
+            <w:r>
+              <w:rPr>
+                <w:rFonts w:hint="eastAsia"/>
+              </w:rPr>
+              <w:t>4B</w:t>
+            </w:r>
+            <w:r>
+              <w:rPr>
+                <w:rFonts w:hint="eastAsia"/>
+              </w:rPr>
+              <w:t>，</w:t>
+            </w:r>
+            <w:r>
+              <w:rPr>
+                <w:rFonts w:hint="eastAsia"/>
+              </w:rPr>
+              <w:t>64</w:t>
+            </w:r>
+            <w:r>
+              <w:rPr>
+                <w:rFonts w:hint="eastAsia"/>
+              </w:rPr>
+              <w:t>位</w:t>
+            </w:r>
+            <w:r>
+              <w:rPr>
+                <w:rFonts w:hint="eastAsia"/>
+              </w:rPr>
+              <w:t>编译器</w:t>
+            </w:r>
+            <w:r>
+              <w:rPr>
+                <w:rFonts w:hint="eastAsia"/>
+              </w:rPr>
+              <w:t>8B</w:t>
+            </w:r>
+          </w:p>
+        </w:tc>
+        <w:tc>
+          <w:tcPr>
+            <w:tcW w:w="684" w:type="dxa"/>
           </w:tcPr>
           <w:p>
             <w:pPr>
               <w:pStyle w:val="ac"/>
             </w:pPr>
+          </w:p>
+        </w:tc>
+        <w:tc>
+          <w:tcPr>
+            <w:tcW w:w="1314" w:type="dxa"/>
+          </w:tcPr>
+          <w:p>
+            <w:pPr>
+              <w:pStyle w:val="ac"/>
+            </w:pPr>
             <w:r>
               <w:rPr>
                 <w:rFonts w:hint="eastAsia"/>
               </w:rPr>
-              <w:t>3</w:t>
-            </w:r>
-            <w:r>
-              <w:t>2</w:t>
-            </w:r>
-            <w:r>
+              <w:t>sizeof</w:t>
+            </w:r>
+          </w:p>
+        </w:tc>
+        <w:tc>
+          <w:tcPr>
+            <w:tcW w:w="2048" w:type="dxa"/>
+          </w:tcPr>
+          <w:p>
+            <w:pPr>
+              <w:pStyle w:val="ac"/>
+            </w:pPr>
+            <w:r>
+              <w:t>32</w:t>
+            </w:r>
+            <w:r>
+              <w:rPr>
+                <w:rFonts w:hint="eastAsia"/>
+              </w:rPr>
               <w:t>位</w:t>
             </w:r>
             <w:r>
@@ -1331,80 +1545,18 @@
               <w:rPr>
                 <w:rFonts w:hint="eastAsia"/>
               </w:rPr>
-              <w:t>6</w:t>
-            </w:r>
-            <w:r>
-              <w:t>4</w:t>
-            </w:r>
-            <w:r>
+              <w:t>64</w:t>
+            </w:r>
+            <w:r>
+              <w:rPr>
+                <w:rFonts w:hint="eastAsia"/>
+              </w:rPr>
               <w:t>位</w:t>
             </w:r>
             <w:r>
-              <w:t>8B</w:t>
-            </w:r>
-          </w:p>
-        </w:tc>
-        <w:tc>
-          <w:tcPr>
-            <w:tcW w:w="1417" w:type="dxa"/>
-          </w:tcPr>
-          <w:p>
-            <w:pPr>
-              <w:pStyle w:val="ac"/>
-            </w:pPr>
-            <w:r>
               <w:rPr>
                 <w:rFonts w:hint="eastAsia"/>
               </w:rPr>
-              <w:t>sizeof</w:t>
-            </w:r>
-          </w:p>
-        </w:tc>
-        <w:tc>
-          <w:tcPr>
-            <w:tcW w:w="2228" w:type="dxa"/>
-          </w:tcPr>
-          <w:p>
-            <w:pPr>
-              <w:pStyle w:val="ac"/>
-            </w:pPr>
-            <w:r>
-              <w:rPr>
-                <w:rFonts w:hint="eastAsia"/>
-              </w:rPr>
-              <w:t>3</w:t>
-            </w:r>
-            <w:r>
-              <w:t>2</w:t>
-            </w:r>
-            <w:r>
-              <w:t>位</w:t>
-            </w:r>
-            <w:r>
-              <w:rPr>
-                <w:rFonts w:hint="eastAsia"/>
-              </w:rPr>
-              <w:t>4B</w:t>
-            </w:r>
-            <w:r>
-              <w:rPr>
-                <w:rFonts w:hint="eastAsia"/>
-              </w:rPr>
-              <w:t>，</w:t>
-            </w:r>
-            <w:r>
-              <w:rPr>
-                <w:rFonts w:hint="eastAsia"/>
-              </w:rPr>
-              <w:t>6</w:t>
-            </w:r>
-            <w:r>
-              <w:t>4</w:t>
-            </w:r>
-            <w:r>
-              <w:t>位</w:t>
-            </w:r>
-            <w:r>
               <w:t>8B</w:t>
             </w:r>
           </w:p>
@@ -1414,6 +1566,14 @@
     <w:p>
       <w:pPr>
         <w:ind w:firstLine="420"/>
+      </w:pPr>
+    </w:p>
+    <w:p>
+      <w:pPr>
+        <w:ind w:firstLine="420"/>
+        <w:rPr>
+          <w:rFonts w:hint="eastAsia"/>
+        </w:rPr>
       </w:pPr>
     </w:p>
     <w:p>
@@ -1979,6 +2139,7 @@
               <w:pStyle w:val="ac"/>
             </w:pPr>
             <w:r>
+              <w:lastRenderedPageBreak/>
               <w:t>%o</w:t>
             </w:r>
           </w:p>
@@ -2249,7 +2410,6 @@
               <w:pStyle w:val="ac"/>
             </w:pPr>
             <w:r>
-              <w:lastRenderedPageBreak/>
               <w:t>%s</w:t>
             </w:r>
           </w:p>
@@ -3694,6 +3854,7 @@
         <w:ind w:firstLine="840"/>
       </w:pPr>
       <w:r>
+        <w:lastRenderedPageBreak/>
         <w:t>%-12.4f</w:t>
       </w:r>
     </w:p>
@@ -3780,11 +3941,7 @@
         <w:t>,</w:t>
       </w:r>
       <w:r>
-        <w:t>可以在它</w:t>
-      </w:r>
-      <w:r>
-        <w:lastRenderedPageBreak/>
-        <w:t>们前面放置</w:t>
+        <w:t>可以在它们前面放置</w:t>
       </w:r>
       <w:r>
         <w:t>l</w:t>
@@ -4967,12 +5124,6 @@
         </w:numPr>
       </w:pPr>
       <w:r>
-        <w:rPr>
-          <w:rFonts w:hint="eastAsia"/>
-        </w:rPr>
-        <w:t>4.</w:t>
-      </w:r>
-      <w:r>
         <w:t>正数原码</w:t>
       </w:r>
       <w:r>
@@ -5246,6 +5397,7 @@
           <w:rFonts w:ascii="宋体" w:hAnsi="宋体" w:hint="eastAsia"/>
           <w:szCs w:val="21"/>
         </w:rPr>
+        <w:lastRenderedPageBreak/>
         <w:t>▲要取得[a,b]的随机整数，使用</w:t>
       </w:r>
       <w:r>
@@ -5340,15 +5492,7 @@
           <w:rFonts w:ascii="宋体" w:hAnsi="宋体" w:hint="eastAsia"/>
           <w:szCs w:val="21"/>
         </w:rPr>
-        <w:t>，其中的a是起始值，n是整数的范</w:t>
-      </w:r>
-      <w:r>
-        <w:rPr>
-          <w:rFonts w:ascii="宋体" w:hAnsi="宋体" w:hint="eastAsia"/>
-          <w:szCs w:val="21"/>
-        </w:rPr>
-        <w:lastRenderedPageBreak/>
-        <w:t>围。）</w:t>
+        <w:t>，其中的a是起始值，n是整数的范围。）</w:t>
       </w:r>
     </w:p>
     <w:p>
@@ -6849,6 +6993,7 @@
           <w:rFonts w:ascii="宋体" w:hAnsi="宋体" w:hint="eastAsia"/>
           <w:szCs w:val="21"/>
         </w:rPr>
+        <w:lastRenderedPageBreak/>
         <w:t>指针函数</w:t>
       </w:r>
       <w:r>
@@ -6960,15 +7105,7 @@
           <w:rFonts w:ascii="宋体" w:hAnsi="宋体" w:hint="eastAsia"/>
           <w:szCs w:val="21"/>
         </w:rPr>
-        <w:t>指针分</w:t>
-      </w:r>
-      <w:r>
-        <w:rPr>
-          <w:rFonts w:ascii="宋体" w:hAnsi="宋体" w:hint="eastAsia"/>
-          <w:szCs w:val="21"/>
-        </w:rPr>
-        <w:lastRenderedPageBreak/>
-        <w:t>别指向这四个函数。</w:t>
+        <w:t>指针分别指向这四个函数。</w:t>
       </w:r>
       <w:r>
         <w:rPr>
@@ -8360,15 +8497,7 @@
         <w:rPr>
           <w:rFonts w:hint="eastAsia"/>
         </w:rPr>
-        <w:t>实质是变</w:t>
-      </w:r>
-      <w:bookmarkStart w:id="0" w:name="_GoBack"/>
-      <w:bookmarkEnd w:id="0"/>
-      <w:r>
-        <w:rPr>
-          <w:rFonts w:hint="eastAsia"/>
-        </w:rPr>
-        <w:t>量的</w:t>
+        <w:t>实质是变量的</w:t>
       </w:r>
       <w:r>
         <w:rPr>
@@ -9690,7 +9819,6 @@
         <w:rPr>
           <w:rFonts w:hint="eastAsia"/>
         </w:rPr>
-        <w:lastRenderedPageBreak/>
         <w:t>功能：</w:t>
       </w:r>
       <w:r>
@@ -18915,7 +19043,7 @@
 </file>
 
 <file path=word/endnotes.xml><?xml version="1.0" encoding="utf-8"?>
-<w:endnotes xmlns:wpc="http://schemas.microsoft.com/office/word/2010/wordprocessingCanvas" xmlns:cx="http://schemas.microsoft.com/office/drawing/2014/chartex" xmlns:cx1="http://schemas.microsoft.com/office/drawing/2015/9/8/chartex" xmlns:cx2="http://schemas.microsoft.com/office/drawing/2015/10/21/chartex" xmlns:cx3="http://schemas.microsoft.com/office/drawing/2016/5/9/chartex" xmlns:cx4="http://schemas.microsoft.com/office/drawing/2016/5/10/chartex" xmlns:cx5="http://schemas.microsoft.com/office/drawing/2016/5/11/chartex" xmlns:cx6="http://schemas.microsoft.com/office/drawing/2016/5/12/chartex" xmlns:cx7="http://schemas.microsoft.com/office/drawing/2016/5/13/chartex" xmlns:cx8="http://schemas.microsoft.com/office/drawing/2016/5/14/chartex" xmlns:mc="http://schemas.openxmlformats.org/markup-compatibility/2006" xmlns:aink="http://schemas.microsoft.com/office/drawing/2016/ink" xmlns:o="urn:schemas-microsoft-com:office:office" xmlns:r="http://schemas.openxmlformats.org/officeDocument/2006/relationships" xmlns:m="http://schemas.openxmlformats.org/officeDocument/2006/math" xmlns:v="urn:schemas-microsoft-com:vml" xmlns:wp14="http://schemas.microsoft.com/office/word/2010/wordprocessingDrawing" xmlns:wp="http://schemas.openxmlformats.org/drawingml/2006/wordprocessingDrawing" xmlns:w10="urn:schemas-microsoft-com:office:word" xmlns:w="http://schemas.openxmlformats.org/wordprocessingml/2006/main" xmlns:w14="http://schemas.microsoft.com/office/word/2010/wordml" xmlns:w15="http://schemas.microsoft.com/office/word/2012/wordml" xmlns:w16se="http://schemas.microsoft.com/office/word/2015/wordml/symex" xmlns:wpg="http://schemas.microsoft.com/office/word/2010/wordprocessingGroup" xmlns:wpi="http://schemas.microsoft.com/office/word/2010/wordprocessingInk" xmlns:wne="http://schemas.microsoft.com/office/word/2006/wordml" xmlns:wps="http://schemas.microsoft.com/office/word/2010/wordprocessingShape" mc:Ignorable="w14 w15 w16se wp14">
+<w:endnotes xmlns:wpc="http://schemas.microsoft.com/office/word/2010/wordprocessingCanvas" xmlns:cx="http://schemas.microsoft.com/office/drawing/2014/chartex" xmlns:cx1="http://schemas.microsoft.com/office/drawing/2015/9/8/chartex" xmlns:cx2="http://schemas.microsoft.com/office/drawing/2015/10/21/chartex" xmlns:cx3="http://schemas.microsoft.com/office/drawing/2016/5/9/chartex" xmlns:cx4="http://schemas.microsoft.com/office/drawing/2016/5/10/chartex" xmlns:cx5="http://schemas.microsoft.com/office/drawing/2016/5/11/chartex" xmlns:cx6="http://schemas.microsoft.com/office/drawing/2016/5/12/chartex" xmlns:cx7="http://schemas.microsoft.com/office/drawing/2016/5/13/chartex" xmlns:cx8="http://schemas.microsoft.com/office/drawing/2016/5/14/chartex" xmlns:mc="http://schemas.openxmlformats.org/markup-compatibility/2006" xmlns:aink="http://schemas.microsoft.com/office/drawing/2016/ink" xmlns:am3d="http://schemas.microsoft.com/office/drawing/2017/model3d" xmlns:o="urn:schemas-microsoft-com:office:office" xmlns:r="http://schemas.openxmlformats.org/officeDocument/2006/relationships" xmlns:m="http://schemas.openxmlformats.org/officeDocument/2006/math" xmlns:v="urn:schemas-microsoft-com:vml" xmlns:wp14="http://schemas.microsoft.com/office/word/2010/wordprocessingDrawing" xmlns:wp="http://schemas.openxmlformats.org/drawingml/2006/wordprocessingDrawing" xmlns:w10="urn:schemas-microsoft-com:office:word" xmlns:w="http://schemas.openxmlformats.org/wordprocessingml/2006/main" xmlns:w14="http://schemas.microsoft.com/office/word/2010/wordml" xmlns:w15="http://schemas.microsoft.com/office/word/2012/wordml" xmlns:w16cid="http://schemas.microsoft.com/office/word/2016/wordml/cid" xmlns:w16se="http://schemas.microsoft.com/office/word/2015/wordml/symex" xmlns:wpg="http://schemas.microsoft.com/office/word/2010/wordprocessingGroup" xmlns:wpi="http://schemas.microsoft.com/office/word/2010/wordprocessingInk" xmlns:wne="http://schemas.microsoft.com/office/word/2006/wordml" xmlns:wps="http://schemas.microsoft.com/office/word/2010/wordprocessingShape" mc:Ignorable="w14 w15 w16se w16cid wp14">
   <w:endnote w:type="separator" w:id="-1">
     <w:p>
       <w:pPr>
@@ -18940,7 +19068,7 @@
 </file>
 
 <file path=word/footer1.xml><?xml version="1.0" encoding="utf-8"?>
-<w:ftr xmlns:wpc="http://schemas.microsoft.com/office/word/2010/wordprocessingCanvas" xmlns:cx="http://schemas.microsoft.com/office/drawing/2014/chartex" xmlns:cx1="http://schemas.microsoft.com/office/drawing/2015/9/8/chartex" xmlns:cx2="http://schemas.microsoft.com/office/drawing/2015/10/21/chartex" xmlns:cx3="http://schemas.microsoft.com/office/drawing/2016/5/9/chartex" xmlns:cx4="http://schemas.microsoft.com/office/drawing/2016/5/10/chartex" xmlns:cx5="http://schemas.microsoft.com/office/drawing/2016/5/11/chartex" xmlns:cx6="http://schemas.microsoft.com/office/drawing/2016/5/12/chartex" xmlns:cx7="http://schemas.microsoft.com/office/drawing/2016/5/13/chartex" xmlns:cx8="http://schemas.microsoft.com/office/drawing/2016/5/14/chartex" xmlns:mc="http://schemas.openxmlformats.org/markup-compatibility/2006" xmlns:aink="http://schemas.microsoft.com/office/drawing/2016/ink" xmlns:o="urn:schemas-microsoft-com:office:office" xmlns:r="http://schemas.openxmlformats.org/officeDocument/2006/relationships" xmlns:m="http://schemas.openxmlformats.org/officeDocument/2006/math" xmlns:v="urn:schemas-microsoft-com:vml" xmlns:wp14="http://schemas.microsoft.com/office/word/2010/wordprocessingDrawing" xmlns:wp="http://schemas.openxmlformats.org/drawingml/2006/wordprocessingDrawing" xmlns:w10="urn:schemas-microsoft-com:office:word" xmlns:w="http://schemas.openxmlformats.org/wordprocessingml/2006/main" xmlns:w14="http://schemas.microsoft.com/office/word/2010/wordml" xmlns:w15="http://schemas.microsoft.com/office/word/2012/wordml" xmlns:w16se="http://schemas.microsoft.com/office/word/2015/wordml/symex" xmlns:wpg="http://schemas.microsoft.com/office/word/2010/wordprocessingGroup" xmlns:wpi="http://schemas.microsoft.com/office/word/2010/wordprocessingInk" xmlns:wne="http://schemas.microsoft.com/office/word/2006/wordml" xmlns:wps="http://schemas.microsoft.com/office/word/2010/wordprocessingShape" mc:Ignorable="w14 w15 w16se wp14">
+<w:ftr xmlns:wpc="http://schemas.microsoft.com/office/word/2010/wordprocessingCanvas" xmlns:cx="http://schemas.microsoft.com/office/drawing/2014/chartex" xmlns:cx1="http://schemas.microsoft.com/office/drawing/2015/9/8/chartex" xmlns:cx2="http://schemas.microsoft.com/office/drawing/2015/10/21/chartex" xmlns:cx3="http://schemas.microsoft.com/office/drawing/2016/5/9/chartex" xmlns:cx4="http://schemas.microsoft.com/office/drawing/2016/5/10/chartex" xmlns:cx5="http://schemas.microsoft.com/office/drawing/2016/5/11/chartex" xmlns:cx6="http://schemas.microsoft.com/office/drawing/2016/5/12/chartex" xmlns:cx7="http://schemas.microsoft.com/office/drawing/2016/5/13/chartex" xmlns:cx8="http://schemas.microsoft.com/office/drawing/2016/5/14/chartex" xmlns:mc="http://schemas.openxmlformats.org/markup-compatibility/2006" xmlns:aink="http://schemas.microsoft.com/office/drawing/2016/ink" xmlns:am3d="http://schemas.microsoft.com/office/drawing/2017/model3d" xmlns:o="urn:schemas-microsoft-com:office:office" xmlns:r="http://schemas.openxmlformats.org/officeDocument/2006/relationships" xmlns:m="http://schemas.openxmlformats.org/officeDocument/2006/math" xmlns:v="urn:schemas-microsoft-com:vml" xmlns:wp14="http://schemas.microsoft.com/office/word/2010/wordprocessingDrawing" xmlns:wp="http://schemas.openxmlformats.org/drawingml/2006/wordprocessingDrawing" xmlns:w10="urn:schemas-microsoft-com:office:word" xmlns:w="http://schemas.openxmlformats.org/wordprocessingml/2006/main" xmlns:w14="http://schemas.microsoft.com/office/word/2010/wordml" xmlns:w15="http://schemas.microsoft.com/office/word/2012/wordml" xmlns:w16cid="http://schemas.microsoft.com/office/word/2016/wordml/cid" xmlns:w16se="http://schemas.microsoft.com/office/word/2015/wordml/symex" xmlns:wpg="http://schemas.microsoft.com/office/word/2010/wordprocessingGroup" xmlns:wpi="http://schemas.microsoft.com/office/word/2010/wordprocessingInk" xmlns:wne="http://schemas.microsoft.com/office/word/2006/wordml" xmlns:wps="http://schemas.microsoft.com/office/word/2010/wordprocessingShape" mc:Ignorable="w14 w15 w16se w16cid wp14">
   <w:p>
     <w:pPr>
       <w:pStyle w:val="a6"/>
@@ -18951,7 +19079,7 @@
 </file>
 
 <file path=word/footer2.xml><?xml version="1.0" encoding="utf-8"?>
-<w:ftr xmlns:wpc="http://schemas.microsoft.com/office/word/2010/wordprocessingCanvas" xmlns:cx="http://schemas.microsoft.com/office/drawing/2014/chartex" xmlns:cx1="http://schemas.microsoft.com/office/drawing/2015/9/8/chartex" xmlns:cx2="http://schemas.microsoft.com/office/drawing/2015/10/21/chartex" xmlns:cx3="http://schemas.microsoft.com/office/drawing/2016/5/9/chartex" xmlns:cx4="http://schemas.microsoft.com/office/drawing/2016/5/10/chartex" xmlns:cx5="http://schemas.microsoft.com/office/drawing/2016/5/11/chartex" xmlns:cx6="http://schemas.microsoft.com/office/drawing/2016/5/12/chartex" xmlns:cx7="http://schemas.microsoft.com/office/drawing/2016/5/13/chartex" xmlns:cx8="http://schemas.microsoft.com/office/drawing/2016/5/14/chartex" xmlns:mc="http://schemas.openxmlformats.org/markup-compatibility/2006" xmlns:aink="http://schemas.microsoft.com/office/drawing/2016/ink" xmlns:o="urn:schemas-microsoft-com:office:office" xmlns:r="http://schemas.openxmlformats.org/officeDocument/2006/relationships" xmlns:m="http://schemas.openxmlformats.org/officeDocument/2006/math" xmlns:v="urn:schemas-microsoft-com:vml" xmlns:wp14="http://schemas.microsoft.com/office/word/2010/wordprocessingDrawing" xmlns:wp="http://schemas.openxmlformats.org/drawingml/2006/wordprocessingDrawing" xmlns:w10="urn:schemas-microsoft-com:office:word" xmlns:w="http://schemas.openxmlformats.org/wordprocessingml/2006/main" xmlns:w14="http://schemas.microsoft.com/office/word/2010/wordml" xmlns:w15="http://schemas.microsoft.com/office/word/2012/wordml" xmlns:w16se="http://schemas.microsoft.com/office/word/2015/wordml/symex" xmlns:wpg="http://schemas.microsoft.com/office/word/2010/wordprocessingGroup" xmlns:wpi="http://schemas.microsoft.com/office/word/2010/wordprocessingInk" xmlns:wne="http://schemas.microsoft.com/office/word/2006/wordml" xmlns:wps="http://schemas.microsoft.com/office/word/2010/wordprocessingShape" mc:Ignorable="w14 w15 w16se wp14">
+<w:ftr xmlns:wpc="http://schemas.microsoft.com/office/word/2010/wordprocessingCanvas" xmlns:cx="http://schemas.microsoft.com/office/drawing/2014/chartex" xmlns:cx1="http://schemas.microsoft.com/office/drawing/2015/9/8/chartex" xmlns:cx2="http://schemas.microsoft.com/office/drawing/2015/10/21/chartex" xmlns:cx3="http://schemas.microsoft.com/office/drawing/2016/5/9/chartex" xmlns:cx4="http://schemas.microsoft.com/office/drawing/2016/5/10/chartex" xmlns:cx5="http://schemas.microsoft.com/office/drawing/2016/5/11/chartex" xmlns:cx6="http://schemas.microsoft.com/office/drawing/2016/5/12/chartex" xmlns:cx7="http://schemas.microsoft.com/office/drawing/2016/5/13/chartex" xmlns:cx8="http://schemas.microsoft.com/office/drawing/2016/5/14/chartex" xmlns:mc="http://schemas.openxmlformats.org/markup-compatibility/2006" xmlns:aink="http://schemas.microsoft.com/office/drawing/2016/ink" xmlns:am3d="http://schemas.microsoft.com/office/drawing/2017/model3d" xmlns:o="urn:schemas-microsoft-com:office:office" xmlns:r="http://schemas.openxmlformats.org/officeDocument/2006/relationships" xmlns:m="http://schemas.openxmlformats.org/officeDocument/2006/math" xmlns:v="urn:schemas-microsoft-com:vml" xmlns:wp14="http://schemas.microsoft.com/office/word/2010/wordprocessingDrawing" xmlns:wp="http://schemas.openxmlformats.org/drawingml/2006/wordprocessingDrawing" xmlns:w10="urn:schemas-microsoft-com:office:word" xmlns:w="http://schemas.openxmlformats.org/wordprocessingml/2006/main" xmlns:w14="http://schemas.microsoft.com/office/word/2010/wordml" xmlns:w15="http://schemas.microsoft.com/office/word/2012/wordml" xmlns:w16cid="http://schemas.microsoft.com/office/word/2016/wordml/cid" xmlns:w16se="http://schemas.microsoft.com/office/word/2015/wordml/symex" xmlns:wpg="http://schemas.microsoft.com/office/word/2010/wordprocessingGroup" xmlns:wpi="http://schemas.microsoft.com/office/word/2010/wordprocessingInk" xmlns:wne="http://schemas.microsoft.com/office/word/2006/wordml" xmlns:wps="http://schemas.microsoft.com/office/word/2010/wordprocessingShape" mc:Ignorable="w14 w15 w16se w16cid wp14">
   <w:p>
     <w:pPr>
       <w:pStyle w:val="a6"/>
@@ -18962,7 +19090,7 @@
 </file>
 
 <file path=word/footer3.xml><?xml version="1.0" encoding="utf-8"?>
-<w:ftr xmlns:wpc="http://schemas.microsoft.com/office/word/2010/wordprocessingCanvas" xmlns:cx="http://schemas.microsoft.com/office/drawing/2014/chartex" xmlns:cx1="http://schemas.microsoft.com/office/drawing/2015/9/8/chartex" xmlns:cx2="http://schemas.microsoft.com/office/drawing/2015/10/21/chartex" xmlns:cx3="http://schemas.microsoft.com/office/drawing/2016/5/9/chartex" xmlns:cx4="http://schemas.microsoft.com/office/drawing/2016/5/10/chartex" xmlns:cx5="http://schemas.microsoft.com/office/drawing/2016/5/11/chartex" xmlns:cx6="http://schemas.microsoft.com/office/drawing/2016/5/12/chartex" xmlns:cx7="http://schemas.microsoft.com/office/drawing/2016/5/13/chartex" xmlns:cx8="http://schemas.microsoft.com/office/drawing/2016/5/14/chartex" xmlns:mc="http://schemas.openxmlformats.org/markup-compatibility/2006" xmlns:aink="http://schemas.microsoft.com/office/drawing/2016/ink" xmlns:o="urn:schemas-microsoft-com:office:office" xmlns:r="http://schemas.openxmlformats.org/officeDocument/2006/relationships" xmlns:m="http://schemas.openxmlformats.org/officeDocument/2006/math" xmlns:v="urn:schemas-microsoft-com:vml" xmlns:wp14="http://schemas.microsoft.com/office/word/2010/wordprocessingDrawing" xmlns:wp="http://schemas.openxmlformats.org/drawingml/2006/wordprocessingDrawing" xmlns:w10="urn:schemas-microsoft-com:office:word" xmlns:w="http://schemas.openxmlformats.org/wordprocessingml/2006/main" xmlns:w14="http://schemas.microsoft.com/office/word/2010/wordml" xmlns:w15="http://schemas.microsoft.com/office/word/2012/wordml" xmlns:w16se="http://schemas.microsoft.com/office/word/2015/wordml/symex" xmlns:wpg="http://schemas.microsoft.com/office/word/2010/wordprocessingGroup" xmlns:wpi="http://schemas.microsoft.com/office/word/2010/wordprocessingInk" xmlns:wne="http://schemas.microsoft.com/office/word/2006/wordml" xmlns:wps="http://schemas.microsoft.com/office/word/2010/wordprocessingShape" mc:Ignorable="w14 w15 w16se wp14">
+<w:ftr xmlns:wpc="http://schemas.microsoft.com/office/word/2010/wordprocessingCanvas" xmlns:cx="http://schemas.microsoft.com/office/drawing/2014/chartex" xmlns:cx1="http://schemas.microsoft.com/office/drawing/2015/9/8/chartex" xmlns:cx2="http://schemas.microsoft.com/office/drawing/2015/10/21/chartex" xmlns:cx3="http://schemas.microsoft.com/office/drawing/2016/5/9/chartex" xmlns:cx4="http://schemas.microsoft.com/office/drawing/2016/5/10/chartex" xmlns:cx5="http://schemas.microsoft.com/office/drawing/2016/5/11/chartex" xmlns:cx6="http://schemas.microsoft.com/office/drawing/2016/5/12/chartex" xmlns:cx7="http://schemas.microsoft.com/office/drawing/2016/5/13/chartex" xmlns:cx8="http://schemas.microsoft.com/office/drawing/2016/5/14/chartex" xmlns:mc="http://schemas.openxmlformats.org/markup-compatibility/2006" xmlns:aink="http://schemas.microsoft.com/office/drawing/2016/ink" xmlns:am3d="http://schemas.microsoft.com/office/drawing/2017/model3d" xmlns:o="urn:schemas-microsoft-com:office:office" xmlns:r="http://schemas.openxmlformats.org/officeDocument/2006/relationships" xmlns:m="http://schemas.openxmlformats.org/officeDocument/2006/math" xmlns:v="urn:schemas-microsoft-com:vml" xmlns:wp14="http://schemas.microsoft.com/office/word/2010/wordprocessingDrawing" xmlns:wp="http://schemas.openxmlformats.org/drawingml/2006/wordprocessingDrawing" xmlns:w10="urn:schemas-microsoft-com:office:word" xmlns:w="http://schemas.openxmlformats.org/wordprocessingml/2006/main" xmlns:w14="http://schemas.microsoft.com/office/word/2010/wordml" xmlns:w15="http://schemas.microsoft.com/office/word/2012/wordml" xmlns:w16cid="http://schemas.microsoft.com/office/word/2016/wordml/cid" xmlns:w16se="http://schemas.microsoft.com/office/word/2015/wordml/symex" xmlns:wpg="http://schemas.microsoft.com/office/word/2010/wordprocessingGroup" xmlns:wpi="http://schemas.microsoft.com/office/word/2010/wordprocessingInk" xmlns:wne="http://schemas.microsoft.com/office/word/2006/wordml" xmlns:wps="http://schemas.microsoft.com/office/word/2010/wordprocessingShape" mc:Ignorable="w14 w15 w16se w16cid wp14">
   <w:p>
     <w:pPr>
       <w:pStyle w:val="a6"/>
@@ -18973,7 +19101,7 @@
 </file>
 
 <file path=word/footnotes.xml><?xml version="1.0" encoding="utf-8"?>
-<w:footnotes xmlns:wpc="http://schemas.microsoft.com/office/word/2010/wordprocessingCanvas" xmlns:cx="http://schemas.microsoft.com/office/drawing/2014/chartex" xmlns:cx1="http://schemas.microsoft.com/office/drawing/2015/9/8/chartex" xmlns:cx2="http://schemas.microsoft.com/office/drawing/2015/10/21/chartex" xmlns:cx3="http://schemas.microsoft.com/office/drawing/2016/5/9/chartex" xmlns:cx4="http://schemas.microsoft.com/office/drawing/2016/5/10/chartex" xmlns:cx5="http://schemas.microsoft.com/office/drawing/2016/5/11/chartex" xmlns:cx6="http://schemas.microsoft.com/office/drawing/2016/5/12/chartex" xmlns:cx7="http://schemas.microsoft.com/office/drawing/2016/5/13/chartex" xmlns:cx8="http://schemas.microsoft.com/office/drawing/2016/5/14/chartex" xmlns:mc="http://schemas.openxmlformats.org/markup-compatibility/2006" xmlns:aink="http://schemas.microsoft.com/office/drawing/2016/ink" xmlns:o="urn:schemas-microsoft-com:office:office" xmlns:r="http://schemas.openxmlformats.org/officeDocument/2006/relationships" xmlns:m="http://schemas.openxmlformats.org/officeDocument/2006/math" xmlns:v="urn:schemas-microsoft-com:vml" xmlns:wp14="http://schemas.microsoft.com/office/word/2010/wordprocessingDrawing" xmlns:wp="http://schemas.openxmlformats.org/drawingml/2006/wordprocessingDrawing" xmlns:w10="urn:schemas-microsoft-com:office:word" xmlns:w="http://schemas.openxmlformats.org/wordprocessingml/2006/main" xmlns:w14="http://schemas.microsoft.com/office/word/2010/wordml" xmlns:w15="http://schemas.microsoft.com/office/word/2012/wordml" xmlns:w16se="http://schemas.microsoft.com/office/word/2015/wordml/symex" xmlns:wpg="http://schemas.microsoft.com/office/word/2010/wordprocessingGroup" xmlns:wpi="http://schemas.microsoft.com/office/word/2010/wordprocessingInk" xmlns:wne="http://schemas.microsoft.com/office/word/2006/wordml" xmlns:wps="http://schemas.microsoft.com/office/word/2010/wordprocessingShape" mc:Ignorable="w14 w15 w16se wp14">
+<w:footnotes xmlns:wpc="http://schemas.microsoft.com/office/word/2010/wordprocessingCanvas" xmlns:cx="http://schemas.microsoft.com/office/drawing/2014/chartex" xmlns:cx1="http://schemas.microsoft.com/office/drawing/2015/9/8/chartex" xmlns:cx2="http://schemas.microsoft.com/office/drawing/2015/10/21/chartex" xmlns:cx3="http://schemas.microsoft.com/office/drawing/2016/5/9/chartex" xmlns:cx4="http://schemas.microsoft.com/office/drawing/2016/5/10/chartex" xmlns:cx5="http://schemas.microsoft.com/office/drawing/2016/5/11/chartex" xmlns:cx6="http://schemas.microsoft.com/office/drawing/2016/5/12/chartex" xmlns:cx7="http://schemas.microsoft.com/office/drawing/2016/5/13/chartex" xmlns:cx8="http://schemas.microsoft.com/office/drawing/2016/5/14/chartex" xmlns:mc="http://schemas.openxmlformats.org/markup-compatibility/2006" xmlns:aink="http://schemas.microsoft.com/office/drawing/2016/ink" xmlns:am3d="http://schemas.microsoft.com/office/drawing/2017/model3d" xmlns:o="urn:schemas-microsoft-com:office:office" xmlns:r="http://schemas.openxmlformats.org/officeDocument/2006/relationships" xmlns:m="http://schemas.openxmlformats.org/officeDocument/2006/math" xmlns:v="urn:schemas-microsoft-com:vml" xmlns:wp14="http://schemas.microsoft.com/office/word/2010/wordprocessingDrawing" xmlns:wp="http://schemas.openxmlformats.org/drawingml/2006/wordprocessingDrawing" xmlns:w10="urn:schemas-microsoft-com:office:word" xmlns:w="http://schemas.openxmlformats.org/wordprocessingml/2006/main" xmlns:w14="http://schemas.microsoft.com/office/word/2010/wordml" xmlns:w15="http://schemas.microsoft.com/office/word/2012/wordml" xmlns:w16cid="http://schemas.microsoft.com/office/word/2016/wordml/cid" xmlns:w16se="http://schemas.microsoft.com/office/word/2015/wordml/symex" xmlns:wpg="http://schemas.microsoft.com/office/word/2010/wordprocessingGroup" xmlns:wpi="http://schemas.microsoft.com/office/word/2010/wordprocessingInk" xmlns:wne="http://schemas.microsoft.com/office/word/2006/wordml" xmlns:wps="http://schemas.microsoft.com/office/word/2010/wordprocessingShape" mc:Ignorable="w14 w15 w16se w16cid wp14">
   <w:footnote w:type="separator" w:id="-1">
     <w:p>
       <w:pPr>
@@ -18998,7 +19126,7 @@
 </file>
 
 <file path=word/header1.xml><?xml version="1.0" encoding="utf-8"?>
-<w:hdr xmlns:wpc="http://schemas.microsoft.com/office/word/2010/wordprocessingCanvas" xmlns:cx="http://schemas.microsoft.com/office/drawing/2014/chartex" xmlns:cx1="http://schemas.microsoft.com/office/drawing/2015/9/8/chartex" xmlns:cx2="http://schemas.microsoft.com/office/drawing/2015/10/21/chartex" xmlns:cx3="http://schemas.microsoft.com/office/drawing/2016/5/9/chartex" xmlns:cx4="http://schemas.microsoft.com/office/drawing/2016/5/10/chartex" xmlns:cx5="http://schemas.microsoft.com/office/drawing/2016/5/11/chartex" xmlns:cx6="http://schemas.microsoft.com/office/drawing/2016/5/12/chartex" xmlns:cx7="http://schemas.microsoft.com/office/drawing/2016/5/13/chartex" xmlns:cx8="http://schemas.microsoft.com/office/drawing/2016/5/14/chartex" xmlns:mc="http://schemas.openxmlformats.org/markup-compatibility/2006" xmlns:aink="http://schemas.microsoft.com/office/drawing/2016/ink" xmlns:o="urn:schemas-microsoft-com:office:office" xmlns:r="http://schemas.openxmlformats.org/officeDocument/2006/relationships" xmlns:m="http://schemas.openxmlformats.org/officeDocument/2006/math" xmlns:v="urn:schemas-microsoft-com:vml" xmlns:wp14="http://schemas.microsoft.com/office/word/2010/wordprocessingDrawing" xmlns:wp="http://schemas.openxmlformats.org/drawingml/2006/wordprocessingDrawing" xmlns:w10="urn:schemas-microsoft-com:office:word" xmlns:w="http://schemas.openxmlformats.org/wordprocessingml/2006/main" xmlns:w14="http://schemas.microsoft.com/office/word/2010/wordml" xmlns:w15="http://schemas.microsoft.com/office/word/2012/wordml" xmlns:w16se="http://schemas.microsoft.com/office/word/2015/wordml/symex" xmlns:wpg="http://schemas.microsoft.com/office/word/2010/wordprocessingGroup" xmlns:wpi="http://schemas.microsoft.com/office/word/2010/wordprocessingInk" xmlns:wne="http://schemas.microsoft.com/office/word/2006/wordml" xmlns:wps="http://schemas.microsoft.com/office/word/2010/wordprocessingShape" mc:Ignorable="w14 w15 w16se wp14">
+<w:hdr xmlns:wpc="http://schemas.microsoft.com/office/word/2010/wordprocessingCanvas" xmlns:cx="http://schemas.microsoft.com/office/drawing/2014/chartex" xmlns:cx1="http://schemas.microsoft.com/office/drawing/2015/9/8/chartex" xmlns:cx2="http://schemas.microsoft.com/office/drawing/2015/10/21/chartex" xmlns:cx3="http://schemas.microsoft.com/office/drawing/2016/5/9/chartex" xmlns:cx4="http://schemas.microsoft.com/office/drawing/2016/5/10/chartex" xmlns:cx5="http://schemas.microsoft.com/office/drawing/2016/5/11/chartex" xmlns:cx6="http://schemas.microsoft.com/office/drawing/2016/5/12/chartex" xmlns:cx7="http://schemas.microsoft.com/office/drawing/2016/5/13/chartex" xmlns:cx8="http://schemas.microsoft.com/office/drawing/2016/5/14/chartex" xmlns:mc="http://schemas.openxmlformats.org/markup-compatibility/2006" xmlns:aink="http://schemas.microsoft.com/office/drawing/2016/ink" xmlns:am3d="http://schemas.microsoft.com/office/drawing/2017/model3d" xmlns:o="urn:schemas-microsoft-com:office:office" xmlns:r="http://schemas.openxmlformats.org/officeDocument/2006/relationships" xmlns:m="http://schemas.openxmlformats.org/officeDocument/2006/math" xmlns:v="urn:schemas-microsoft-com:vml" xmlns:wp14="http://schemas.microsoft.com/office/word/2010/wordprocessingDrawing" xmlns:wp="http://schemas.openxmlformats.org/drawingml/2006/wordprocessingDrawing" xmlns:w10="urn:schemas-microsoft-com:office:word" xmlns:w="http://schemas.openxmlformats.org/wordprocessingml/2006/main" xmlns:w14="http://schemas.microsoft.com/office/word/2010/wordml" xmlns:w15="http://schemas.microsoft.com/office/word/2012/wordml" xmlns:w16cid="http://schemas.microsoft.com/office/word/2016/wordml/cid" xmlns:w16se="http://schemas.microsoft.com/office/word/2015/wordml/symex" xmlns:wpg="http://schemas.microsoft.com/office/word/2010/wordprocessingGroup" xmlns:wpi="http://schemas.microsoft.com/office/word/2010/wordprocessingInk" xmlns:wne="http://schemas.microsoft.com/office/word/2006/wordml" xmlns:wps="http://schemas.microsoft.com/office/word/2010/wordprocessingShape" mc:Ignorable="w14 w15 w16se w16cid wp14">
   <w:p>
     <w:pPr>
       <w:pStyle w:val="a4"/>
@@ -19009,7 +19137,7 @@
 </file>
 
 <file path=word/header2.xml><?xml version="1.0" encoding="utf-8"?>
-<w:hdr xmlns:wpc="http://schemas.microsoft.com/office/word/2010/wordprocessingCanvas" xmlns:cx="http://schemas.microsoft.com/office/drawing/2014/chartex" xmlns:cx1="http://schemas.microsoft.com/office/drawing/2015/9/8/chartex" xmlns:cx2="http://schemas.microsoft.com/office/drawing/2015/10/21/chartex" xmlns:cx3="http://schemas.microsoft.com/office/drawing/2016/5/9/chartex" xmlns:cx4="http://schemas.microsoft.com/office/drawing/2016/5/10/chartex" xmlns:cx5="http://schemas.microsoft.com/office/drawing/2016/5/11/chartex" xmlns:cx6="http://schemas.microsoft.com/office/drawing/2016/5/12/chartex" xmlns:cx7="http://schemas.microsoft.com/office/drawing/2016/5/13/chartex" xmlns:cx8="http://schemas.microsoft.com/office/drawing/2016/5/14/chartex" xmlns:mc="http://schemas.openxmlformats.org/markup-compatibility/2006" xmlns:aink="http://schemas.microsoft.com/office/drawing/2016/ink" xmlns:o="urn:schemas-microsoft-com:office:office" xmlns:r="http://schemas.openxmlformats.org/officeDocument/2006/relationships" xmlns:m="http://schemas.openxmlformats.org/officeDocument/2006/math" xmlns:v="urn:schemas-microsoft-com:vml" xmlns:wp14="http://schemas.microsoft.com/office/word/2010/wordprocessingDrawing" xmlns:wp="http://schemas.openxmlformats.org/drawingml/2006/wordprocessingDrawing" xmlns:w10="urn:schemas-microsoft-com:office:word" xmlns:w="http://schemas.openxmlformats.org/wordprocessingml/2006/main" xmlns:w14="http://schemas.microsoft.com/office/word/2010/wordml" xmlns:w15="http://schemas.microsoft.com/office/word/2012/wordml" xmlns:w16se="http://schemas.microsoft.com/office/word/2015/wordml/symex" xmlns:wpg="http://schemas.microsoft.com/office/word/2010/wordprocessingGroup" xmlns:wpi="http://schemas.microsoft.com/office/word/2010/wordprocessingInk" xmlns:wne="http://schemas.microsoft.com/office/word/2006/wordml" xmlns:wps="http://schemas.microsoft.com/office/word/2010/wordprocessingShape" mc:Ignorable="w14 w15 w16se wp14">
+<w:hdr xmlns:wpc="http://schemas.microsoft.com/office/word/2010/wordprocessingCanvas" xmlns:cx="http://schemas.microsoft.com/office/drawing/2014/chartex" xmlns:cx1="http://schemas.microsoft.com/office/drawing/2015/9/8/chartex" xmlns:cx2="http://schemas.microsoft.com/office/drawing/2015/10/21/chartex" xmlns:cx3="http://schemas.microsoft.com/office/drawing/2016/5/9/chartex" xmlns:cx4="http://schemas.microsoft.com/office/drawing/2016/5/10/chartex" xmlns:cx5="http://schemas.microsoft.com/office/drawing/2016/5/11/chartex" xmlns:cx6="http://schemas.microsoft.com/office/drawing/2016/5/12/chartex" xmlns:cx7="http://schemas.microsoft.com/office/drawing/2016/5/13/chartex" xmlns:cx8="http://schemas.microsoft.com/office/drawing/2016/5/14/chartex" xmlns:mc="http://schemas.openxmlformats.org/markup-compatibility/2006" xmlns:aink="http://schemas.microsoft.com/office/drawing/2016/ink" xmlns:am3d="http://schemas.microsoft.com/office/drawing/2017/model3d" xmlns:o="urn:schemas-microsoft-com:office:office" xmlns:r="http://schemas.openxmlformats.org/officeDocument/2006/relationships" xmlns:m="http://schemas.openxmlformats.org/officeDocument/2006/math" xmlns:v="urn:schemas-microsoft-com:vml" xmlns:wp14="http://schemas.microsoft.com/office/word/2010/wordprocessingDrawing" xmlns:wp="http://schemas.openxmlformats.org/drawingml/2006/wordprocessingDrawing" xmlns:w10="urn:schemas-microsoft-com:office:word" xmlns:w="http://schemas.openxmlformats.org/wordprocessingml/2006/main" xmlns:w14="http://schemas.microsoft.com/office/word/2010/wordml" xmlns:w15="http://schemas.microsoft.com/office/word/2012/wordml" xmlns:w16cid="http://schemas.microsoft.com/office/word/2016/wordml/cid" xmlns:w16se="http://schemas.microsoft.com/office/word/2015/wordml/symex" xmlns:wpg="http://schemas.microsoft.com/office/word/2010/wordprocessingGroup" xmlns:wpi="http://schemas.microsoft.com/office/word/2010/wordprocessingInk" xmlns:wne="http://schemas.microsoft.com/office/word/2006/wordml" xmlns:wps="http://schemas.microsoft.com/office/word/2010/wordprocessingShape" mc:Ignorable="w14 w15 w16se w16cid wp14">
   <w:p>
     <w:pPr>
       <w:pStyle w:val="a4"/>
@@ -19020,7 +19148,7 @@
 </file>
 
 <file path=word/header3.xml><?xml version="1.0" encoding="utf-8"?>
-<w:hdr xmlns:wpc="http://schemas.microsoft.com/office/word/2010/wordprocessingCanvas" xmlns:cx="http://schemas.microsoft.com/office/drawing/2014/chartex" xmlns:cx1="http://schemas.microsoft.com/office/drawing/2015/9/8/chartex" xmlns:cx2="http://schemas.microsoft.com/office/drawing/2015/10/21/chartex" xmlns:cx3="http://schemas.microsoft.com/office/drawing/2016/5/9/chartex" xmlns:cx4="http://schemas.microsoft.com/office/drawing/2016/5/10/chartex" xmlns:cx5="http://schemas.microsoft.com/office/drawing/2016/5/11/chartex" xmlns:cx6="http://schemas.microsoft.com/office/drawing/2016/5/12/chartex" xmlns:cx7="http://schemas.microsoft.com/office/drawing/2016/5/13/chartex" xmlns:cx8="http://schemas.microsoft.com/office/drawing/2016/5/14/chartex" xmlns:mc="http://schemas.openxmlformats.org/markup-compatibility/2006" xmlns:aink="http://schemas.microsoft.com/office/drawing/2016/ink" xmlns:o="urn:schemas-microsoft-com:office:office" xmlns:r="http://schemas.openxmlformats.org/officeDocument/2006/relationships" xmlns:m="http://schemas.openxmlformats.org/officeDocument/2006/math" xmlns:v="urn:schemas-microsoft-com:vml" xmlns:wp14="http://schemas.microsoft.com/office/word/2010/wordprocessingDrawing" xmlns:wp="http://schemas.openxmlformats.org/drawingml/2006/wordprocessingDrawing" xmlns:w10="urn:schemas-microsoft-com:office:word" xmlns:w="http://schemas.openxmlformats.org/wordprocessingml/2006/main" xmlns:w14="http://schemas.microsoft.com/office/word/2010/wordml" xmlns:w15="http://schemas.microsoft.com/office/word/2012/wordml" xmlns:w16se="http://schemas.microsoft.com/office/word/2015/wordml/symex" xmlns:wpg="http://schemas.microsoft.com/office/word/2010/wordprocessingGroup" xmlns:wpi="http://schemas.microsoft.com/office/word/2010/wordprocessingInk" xmlns:wne="http://schemas.microsoft.com/office/word/2006/wordml" xmlns:wps="http://schemas.microsoft.com/office/word/2010/wordprocessingShape" mc:Ignorable="w14 w15 w16se wp14">
+<w:hdr xmlns:wpc="http://schemas.microsoft.com/office/word/2010/wordprocessingCanvas" xmlns:cx="http://schemas.microsoft.com/office/drawing/2014/chartex" xmlns:cx1="http://schemas.microsoft.com/office/drawing/2015/9/8/chartex" xmlns:cx2="http://schemas.microsoft.com/office/drawing/2015/10/21/chartex" xmlns:cx3="http://schemas.microsoft.com/office/drawing/2016/5/9/chartex" xmlns:cx4="http://schemas.microsoft.com/office/drawing/2016/5/10/chartex" xmlns:cx5="http://schemas.microsoft.com/office/drawing/2016/5/11/chartex" xmlns:cx6="http://schemas.microsoft.com/office/drawing/2016/5/12/chartex" xmlns:cx7="http://schemas.microsoft.com/office/drawing/2016/5/13/chartex" xmlns:cx8="http://schemas.microsoft.com/office/drawing/2016/5/14/chartex" xmlns:mc="http://schemas.openxmlformats.org/markup-compatibility/2006" xmlns:aink="http://schemas.microsoft.com/office/drawing/2016/ink" xmlns:am3d="http://schemas.microsoft.com/office/drawing/2017/model3d" xmlns:o="urn:schemas-microsoft-com:office:office" xmlns:r="http://schemas.openxmlformats.org/officeDocument/2006/relationships" xmlns:m="http://schemas.openxmlformats.org/officeDocument/2006/math" xmlns:v="urn:schemas-microsoft-com:vml" xmlns:wp14="http://schemas.microsoft.com/office/word/2010/wordprocessingDrawing" xmlns:wp="http://schemas.openxmlformats.org/drawingml/2006/wordprocessingDrawing" xmlns:w10="urn:schemas-microsoft-com:office:word" xmlns:w="http://schemas.openxmlformats.org/wordprocessingml/2006/main" xmlns:w14="http://schemas.microsoft.com/office/word/2010/wordml" xmlns:w15="http://schemas.microsoft.com/office/word/2012/wordml" xmlns:w16cid="http://schemas.microsoft.com/office/word/2016/wordml/cid" xmlns:w16se="http://schemas.microsoft.com/office/word/2015/wordml/symex" xmlns:wpg="http://schemas.microsoft.com/office/word/2010/wordprocessingGroup" xmlns:wpi="http://schemas.microsoft.com/office/word/2010/wordprocessingInk" xmlns:wne="http://schemas.microsoft.com/office/word/2006/wordml" xmlns:wps="http://schemas.microsoft.com/office/word/2010/wordprocessingShape" mc:Ignorable="w14 w15 w16se w16cid wp14">
   <w:p>
     <w:pPr>
       <w:pStyle w:val="a4"/>
@@ -19031,7 +19159,7 @@
 </file>
 
 <file path=word/numbering.xml><?xml version="1.0" encoding="utf-8"?>
-<w:numbering xmlns:wpc="http://schemas.microsoft.com/office/word/2010/wordprocessingCanvas" xmlns:cx="http://schemas.microsoft.com/office/drawing/2014/chartex" xmlns:cx1="http://schemas.microsoft.com/office/drawing/2015/9/8/chartex" xmlns:cx2="http://schemas.microsoft.com/office/drawing/2015/10/21/chartex" xmlns:cx3="http://schemas.microsoft.com/office/drawing/2016/5/9/chartex" xmlns:cx4="http://schemas.microsoft.com/office/drawing/2016/5/10/chartex" xmlns:cx5="http://schemas.microsoft.com/office/drawing/2016/5/11/chartex" xmlns:cx6="http://schemas.microsoft.com/office/drawing/2016/5/12/chartex" xmlns:cx7="http://schemas.microsoft.com/office/drawing/2016/5/13/chartex" xmlns:cx8="http://schemas.microsoft.com/office/drawing/2016/5/14/chartex" xmlns:mc="http://schemas.openxmlformats.org/markup-compatibility/2006" xmlns:aink="http://schemas.microsoft.com/office/drawing/2016/ink" xmlns:o="urn:schemas-microsoft-com:office:office" xmlns:r="http://schemas.openxmlformats.org/officeDocument/2006/relationships" xmlns:m="http://schemas.openxmlformats.org/officeDocument/2006/math" xmlns:v="urn:schemas-microsoft-com:vml" xmlns:wp14="http://schemas.microsoft.com/office/word/2010/wordprocessingDrawing" xmlns:wp="http://schemas.openxmlformats.org/drawingml/2006/wordprocessingDrawing" xmlns:w10="urn:schemas-microsoft-com:office:word" xmlns:w="http://schemas.openxmlformats.org/wordprocessingml/2006/main" xmlns:w14="http://schemas.microsoft.com/office/word/2010/wordml" xmlns:w15="http://schemas.microsoft.com/office/word/2012/wordml" xmlns:w16se="http://schemas.microsoft.com/office/word/2015/wordml/symex" xmlns:wpg="http://schemas.microsoft.com/office/word/2010/wordprocessingGroup" xmlns:wpi="http://schemas.microsoft.com/office/word/2010/wordprocessingInk" xmlns:wne="http://schemas.microsoft.com/office/word/2006/wordml" xmlns:wps="http://schemas.microsoft.com/office/word/2010/wordprocessingShape" mc:Ignorable="w14 w15 w16se wp14">
+<w:numbering xmlns:wpc="http://schemas.microsoft.com/office/word/2010/wordprocessingCanvas" xmlns:cx="http://schemas.microsoft.com/office/drawing/2014/chartex" xmlns:cx1="http://schemas.microsoft.com/office/drawing/2015/9/8/chartex" xmlns:cx2="http://schemas.microsoft.com/office/drawing/2015/10/21/chartex" xmlns:cx3="http://schemas.microsoft.com/office/drawing/2016/5/9/chartex" xmlns:cx4="http://schemas.microsoft.com/office/drawing/2016/5/10/chartex" xmlns:cx5="http://schemas.microsoft.com/office/drawing/2016/5/11/chartex" xmlns:cx6="http://schemas.microsoft.com/office/drawing/2016/5/12/chartex" xmlns:cx7="http://schemas.microsoft.com/office/drawing/2016/5/13/chartex" xmlns:cx8="http://schemas.microsoft.com/office/drawing/2016/5/14/chartex" xmlns:mc="http://schemas.openxmlformats.org/markup-compatibility/2006" xmlns:aink="http://schemas.microsoft.com/office/drawing/2016/ink" xmlns:am3d="http://schemas.microsoft.com/office/drawing/2017/model3d" xmlns:o="urn:schemas-microsoft-com:office:office" xmlns:r="http://schemas.openxmlformats.org/officeDocument/2006/relationships" xmlns:m="http://schemas.openxmlformats.org/officeDocument/2006/math" xmlns:v="urn:schemas-microsoft-com:vml" xmlns:wp14="http://schemas.microsoft.com/office/word/2010/wordprocessingDrawing" xmlns:wp="http://schemas.openxmlformats.org/drawingml/2006/wordprocessingDrawing" xmlns:w10="urn:schemas-microsoft-com:office:word" xmlns:w="http://schemas.openxmlformats.org/wordprocessingml/2006/main" xmlns:w14="http://schemas.microsoft.com/office/word/2010/wordml" xmlns:w15="http://schemas.microsoft.com/office/word/2012/wordml" xmlns:w16cid="http://schemas.microsoft.com/office/word/2016/wordml/cid" xmlns:w16se="http://schemas.microsoft.com/office/word/2015/wordml/symex" xmlns:wpg="http://schemas.microsoft.com/office/word/2010/wordprocessingGroup" xmlns:wpi="http://schemas.microsoft.com/office/word/2010/wordprocessingInk" xmlns:wne="http://schemas.microsoft.com/office/word/2006/wordml" xmlns:wps="http://schemas.microsoft.com/office/word/2010/wordprocessingShape" mc:Ignorable="w14 w15 w16se w16cid wp14">
   <w:abstractNum w:abstractNumId="0" w15:restartNumberingAfterBreak="0">
     <w:nsid w:val="0472265C"/>
     <w:multiLevelType w:val="hybridMultilevel"/>
@@ -21421,7 +21549,7 @@
 </file>
 
 <file path=word/styles.xml><?xml version="1.0" encoding="utf-8"?>
-<w:styles xmlns:mc="http://schemas.openxmlformats.org/markup-compatibility/2006" xmlns:r="http://schemas.openxmlformats.org/officeDocument/2006/relationships" xmlns:w="http://schemas.openxmlformats.org/wordprocessingml/2006/main" xmlns:w14="http://schemas.microsoft.com/office/word/2010/wordml" xmlns:w15="http://schemas.microsoft.com/office/word/2012/wordml" xmlns:w16se="http://schemas.microsoft.com/office/word/2015/wordml/symex" mc:Ignorable="w14 w15 w16se">
+<w:styles xmlns:mc="http://schemas.openxmlformats.org/markup-compatibility/2006" xmlns:r="http://schemas.openxmlformats.org/officeDocument/2006/relationships" xmlns:w="http://schemas.openxmlformats.org/wordprocessingml/2006/main" xmlns:w14="http://schemas.microsoft.com/office/word/2010/wordml" xmlns:w15="http://schemas.microsoft.com/office/word/2012/wordml" xmlns:w16cid="http://schemas.microsoft.com/office/word/2016/wordml/cid" xmlns:w16se="http://schemas.microsoft.com/office/word/2015/wordml/symex" mc:Ignorable="w14 w15 w16se w16cid">
   <w:docDefaults>
     <w:rPrDefault>
       <w:rPr>
@@ -21434,7 +21562,7 @@
     </w:rPrDefault>
     <w:pPrDefault/>
   </w:docDefaults>
-  <w:latentStyles w:defLockedState="0" w:defUIPriority="99" w:defSemiHidden="0" w:defUnhideWhenUsed="0" w:defQFormat="0" w:count="374">
+  <w:latentStyles w:defLockedState="0" w:defUIPriority="99" w:defSemiHidden="0" w:defUnhideWhenUsed="0" w:defQFormat="0" w:count="375">
     <w:lsdException w:name="Normal" w:uiPriority="0" w:qFormat="1"/>
     <w:lsdException w:name="heading 1" w:uiPriority="9" w:qFormat="1"/>
     <w:lsdException w:name="heading 2" w:semiHidden="1" w:uiPriority="9" w:unhideWhenUsed="1" w:qFormat="1"/>
@@ -21540,7 +21668,6 @@
     <w:lsdException w:name="HTML Sample" w:semiHidden="1" w:unhideWhenUsed="1"/>
     <w:lsdException w:name="HTML Typewriter" w:semiHidden="1" w:unhideWhenUsed="1"/>
     <w:lsdException w:name="HTML Variable" w:semiHidden="1" w:unhideWhenUsed="1"/>
-    <w:lsdException w:name="Normal Table" w:semiHidden="1" w:unhideWhenUsed="1"/>
     <w:lsdException w:name="annotation subject" w:semiHidden="1" w:unhideWhenUsed="1"/>
     <w:lsdException w:name="No List" w:semiHidden="1" w:unhideWhenUsed="1"/>
     <w:lsdException w:name="Outline List 1" w:semiHidden="1" w:unhideWhenUsed="1"/>
@@ -21587,10 +21714,8 @@
     <w:lsdException w:name="Table Subtle 2" w:semiHidden="1" w:unhideWhenUsed="1"/>
     <w:lsdException w:name="Table Web 1" w:semiHidden="1" w:unhideWhenUsed="1"/>
     <w:lsdException w:name="Table Web 2" w:semiHidden="1" w:unhideWhenUsed="1"/>
-    <w:lsdException w:name="Table Web 3" w:semiHidden="1" w:unhideWhenUsed="1"/>
     <w:lsdException w:name="Balloon Text" w:semiHidden="1" w:unhideWhenUsed="1"/>
     <w:lsdException w:name="Table Grid" w:uiPriority="39"/>
-    <w:lsdException w:name="Table Theme" w:semiHidden="1" w:unhideWhenUsed="1"/>
     <w:lsdException w:name="Placeholder Text" w:semiHidden="1"/>
     <w:lsdException w:name="No Spacing" w:uiPriority="1" w:qFormat="1"/>
     <w:lsdException w:name="Light Shading" w:uiPriority="60"/>
@@ -21809,6 +21934,7 @@
     <w:lsdException w:name="Mention" w:semiHidden="1" w:unhideWhenUsed="1"/>
     <w:lsdException w:name="Smart Hyperlink" w:semiHidden="1" w:unhideWhenUsed="1"/>
     <w:lsdException w:name="Hashtag" w:semiHidden="1" w:unhideWhenUsed="1"/>
+    <w:lsdException w:name="Unresolved Mention" w:semiHidden="1" w:unhideWhenUsed="1"/>
   </w:latentStyles>
   <w:style w:type="paragraph" w:default="1" w:styleId="a">
     <w:name w:val="Normal"/>
@@ -22483,7 +22609,7 @@
 </file>
 
 <file path=customXml/itemProps1.xml><?xml version="1.0" encoding="utf-8"?>
-<ds:datastoreItem xmlns:ds="http://schemas.openxmlformats.org/officeDocument/2006/customXml" ds:itemID="{7581CD04-CB21-4C84-80B2-38E1F11F901E}">
+<ds:datastoreItem xmlns:ds="http://schemas.openxmlformats.org/officeDocument/2006/customXml" ds:itemID="{F6CBE5B4-7C1E-42B4-B571-AC8C5A0D28E9}">
   <ds:schemaRefs>
     <ds:schemaRef ds:uri="http://schemas.openxmlformats.org/officeDocument/2006/bibliography"/>
   </ds:schemaRefs>

</xml_diff>